<commit_message>
Final Test Cases for LoanMapDAOTest
</commit_message>
<xml_diff>
--- a/Assessment Documents/UAT Test Cases - LoanMapDAOTest.docx
+++ b/Assessment Documents/UAT Test Cases - LoanMapDAOTest.docx
@@ -103,6 +103,8 @@
         </w:rPr>
         <w:t xml:space="preserve"> - </w:t>
       </w:r>
+      <w:proofErr w:type="spellStart"/>
+      <w:proofErr w:type="gramStart"/>
       <w:r>
         <w:rPr>
           <w:rFonts w:ascii="Arial" w:hAnsi="Arial"/>
@@ -121,8 +123,20 @@
           <w:sz w:val="24"/>
           <w:szCs w:val="24"/>
         </w:rPr>
-        <w:t>Null()</w:t>
-      </w:r>
+        <w:t>Null</w:t>
+      </w:r>
+      <w:proofErr w:type="spellEnd"/>
+      <w:r>
+        <w:rPr>
+          <w:rFonts w:ascii="Arial" w:hAnsi="Arial"/>
+          <w:b/>
+          <w:color w:val="0000FF"/>
+          <w:sz w:val="24"/>
+          <w:szCs w:val="24"/>
+        </w:rPr>
+        <w:t>()</w:t>
+      </w:r>
+      <w:proofErr w:type="gramEnd"/>
     </w:p>
     <w:p>
       <w:pPr>
@@ -238,32 +252,31 @@
           <w:sz w:val="20"/>
         </w:rPr>
       </w:pPr>
-      <w:r>
-        <w:rPr>
-          <w:rFonts w:ascii="Arial" w:hAnsi="Arial"/>
-          <w:color w:val="0000FF"/>
-          <w:sz w:val="20"/>
-        </w:rPr>
-        <w:t>helper = null;</w:t>
-      </w:r>
-    </w:p>
-    <w:p>
-      <w:pPr>
-        <w:pStyle w:val="bp"/>
-        <w:spacing w:before="0" w:after="0"/>
-        <w:rPr>
-          <w:rFonts w:ascii="Arial" w:hAnsi="Arial"/>
-          <w:color w:val="0000FF"/>
-          <w:sz w:val="20"/>
-        </w:rPr>
-      </w:pPr>
-      <w:r>
-        <w:rPr>
-          <w:rFonts w:ascii="Arial" w:hAnsi="Arial"/>
-          <w:color w:val="0000FF"/>
-          <w:sz w:val="20"/>
-        </w:rPr>
-        <w:t>new LoanMapDAO(helper);</w:t>
+      <w:proofErr w:type="gramStart"/>
+      <w:r>
+        <w:rPr>
+          <w:rFonts w:ascii="Arial" w:hAnsi="Arial"/>
+          <w:color w:val="0000FF"/>
+          <w:sz w:val="20"/>
+        </w:rPr>
+        <w:t>helper</w:t>
+      </w:r>
+      <w:proofErr w:type="gramEnd"/>
+      <w:r>
+        <w:rPr>
+          <w:rFonts w:ascii="Arial" w:hAnsi="Arial"/>
+          <w:color w:val="0000FF"/>
+          <w:sz w:val="20"/>
+        </w:rPr>
+        <w:t xml:space="preserve"> </w:t>
+      </w:r>
+      <w:r>
+        <w:rPr>
+          <w:rFonts w:ascii="Arial" w:hAnsi="Arial"/>
+          <w:color w:val="0000FF"/>
+          <w:sz w:val="20"/>
+        </w:rPr>
+        <w:t>is invalid</w:t>
       </w:r>
     </w:p>
     <w:p>
@@ -312,22 +325,34 @@
           <w:sz w:val="20"/>
         </w:rPr>
       </w:pPr>
-      <w:r>
-        <w:rPr>
-          <w:rFonts w:ascii="Arial" w:hAnsi="Arial"/>
-          <w:color w:val="0000FF"/>
-          <w:sz w:val="20"/>
-        </w:rPr>
-        <w:t>assert</w:t>
-      </w:r>
-      <w:r>
-        <w:rPr>
-          <w:rFonts w:ascii="Arial" w:hAnsi="Arial"/>
-          <w:color w:val="0000FF"/>
-          <w:sz w:val="20"/>
-        </w:rPr>
-        <w:t>Null(helper = null);</w:t>
-      </w:r>
+      <w:proofErr w:type="gramStart"/>
+      <w:r>
+        <w:rPr>
+          <w:rFonts w:ascii="Arial" w:hAnsi="Arial"/>
+          <w:color w:val="0000FF"/>
+          <w:sz w:val="20"/>
+        </w:rPr>
+        <w:t>throw</w:t>
+      </w:r>
+      <w:proofErr w:type="gramEnd"/>
+      <w:r>
+        <w:rPr>
+          <w:rFonts w:ascii="Arial" w:hAnsi="Arial"/>
+          <w:color w:val="0000FF"/>
+          <w:sz w:val="20"/>
+        </w:rPr>
+        <w:t xml:space="preserve"> </w:t>
+      </w:r>
+      <w:proofErr w:type="spellStart"/>
+      <w:r>
+        <w:rPr>
+          <w:rFonts w:ascii="Arial" w:hAnsi="Arial"/>
+          <w:color w:val="0000FF"/>
+          <w:sz w:val="20"/>
+        </w:rPr>
+        <w:t>IllegalArgumentException</w:t>
+      </w:r>
+      <w:proofErr w:type="spellEnd"/>
     </w:p>
     <w:p>
       <w:pPr>
@@ -374,37 +399,23 @@
           <w:sz w:val="20"/>
         </w:rPr>
       </w:pPr>
-      <w:r>
-        <w:rPr>
-          <w:rFonts w:ascii="Arial" w:hAnsi="Arial"/>
-          <w:color w:val="0000FF"/>
-          <w:sz w:val="20"/>
-        </w:rPr>
-        <w:t>Helper</w:t>
-      </w:r>
-      <w:r>
-        <w:rPr>
-          <w:rFonts w:ascii="Arial" w:hAnsi="Arial"/>
-          <w:color w:val="0000FF"/>
-          <w:sz w:val="20"/>
-        </w:rPr>
-        <w:t xml:space="preserve"> </w:t>
-      </w:r>
-      <w:r>
-        <w:rPr>
-          <w:rFonts w:ascii="Arial" w:hAnsi="Arial"/>
-          <w:color w:val="0000FF"/>
-          <w:sz w:val="20"/>
-        </w:rPr>
-        <w:t>set to</w:t>
-      </w:r>
-      <w:r>
-        <w:rPr>
-          <w:rFonts w:ascii="Arial" w:hAnsi="Arial"/>
-          <w:color w:val="0000FF"/>
-          <w:sz w:val="20"/>
-        </w:rPr>
-        <w:t xml:space="preserve"> null</w:t>
+      <w:proofErr w:type="spellStart"/>
+      <w:r>
+        <w:rPr>
+          <w:rFonts w:ascii="Arial" w:hAnsi="Arial"/>
+          <w:color w:val="0000FF"/>
+          <w:sz w:val="20"/>
+        </w:rPr>
+        <w:t>ILoanHelper</w:t>
+      </w:r>
+      <w:proofErr w:type="spellEnd"/>
+      <w:r>
+        <w:rPr>
+          <w:rFonts w:ascii="Arial" w:hAnsi="Arial"/>
+          <w:color w:val="0000FF"/>
+          <w:sz w:val="20"/>
+        </w:rPr>
+        <w:t xml:space="preserve"> helper</w:t>
       </w:r>
     </w:p>
     <w:p>
@@ -450,6 +461,8 @@
         </w:rPr>
         <w:t xml:space="preserve"> - </w:t>
       </w:r>
+      <w:proofErr w:type="spellStart"/>
+      <w:proofErr w:type="gramStart"/>
       <w:r>
         <w:rPr>
           <w:rFonts w:ascii="Arial" w:hAnsi="Arial"/>
@@ -458,8 +471,20 @@
           <w:sz w:val="24"/>
           <w:szCs w:val="24"/>
         </w:rPr>
-        <w:t>testLoanMapDAOValues()</w:t>
-      </w:r>
+        <w:t>testLoanMapDAOValues</w:t>
+      </w:r>
+      <w:proofErr w:type="spellEnd"/>
+      <w:r>
+        <w:rPr>
+          <w:rFonts w:ascii="Arial" w:hAnsi="Arial"/>
+          <w:b/>
+          <w:color w:val="0000FF"/>
+          <w:sz w:val="24"/>
+          <w:szCs w:val="24"/>
+        </w:rPr>
+        <w:t>()</w:t>
+      </w:r>
+      <w:proofErr w:type="gramEnd"/>
     </w:p>
     <w:p>
       <w:pPr>
@@ -568,7 +593,59 @@
           <w:color w:val="0000FF"/>
           <w:sz w:val="20"/>
         </w:rPr>
-        <w:t>ILoanHelper actualHelper = helper;</w:t>
+        <w:t xml:space="preserve">Set </w:t>
+      </w:r>
+      <w:proofErr w:type="spellStart"/>
+      <w:r>
+        <w:rPr>
+          <w:rFonts w:ascii="Arial" w:hAnsi="Arial"/>
+          <w:color w:val="0000FF"/>
+          <w:sz w:val="20"/>
+        </w:rPr>
+        <w:t>ILoanHelper</w:t>
+      </w:r>
+      <w:proofErr w:type="spellEnd"/>
+      <w:r>
+        <w:rPr>
+          <w:rFonts w:ascii="Arial" w:hAnsi="Arial"/>
+          <w:color w:val="0000FF"/>
+          <w:sz w:val="20"/>
+        </w:rPr>
+        <w:t xml:space="preserve"> </w:t>
+      </w:r>
+      <w:proofErr w:type="spellStart"/>
+      <w:r>
+        <w:rPr>
+          <w:rFonts w:ascii="Arial" w:hAnsi="Arial"/>
+          <w:color w:val="0000FF"/>
+          <w:sz w:val="20"/>
+        </w:rPr>
+        <w:t>actualHelper</w:t>
+      </w:r>
+      <w:proofErr w:type="spellEnd"/>
+      <w:r>
+        <w:rPr>
+          <w:rFonts w:ascii="Arial" w:hAnsi="Arial"/>
+          <w:color w:val="0000FF"/>
+          <w:sz w:val="20"/>
+        </w:rPr>
+        <w:t xml:space="preserve"> </w:t>
+      </w:r>
+      <w:r>
+        <w:rPr>
+          <w:rFonts w:ascii="Arial" w:hAnsi="Arial"/>
+          <w:color w:val="0000FF"/>
+          <w:sz w:val="20"/>
+        </w:rPr>
+        <w:t>to</w:t>
+      </w:r>
+      <w:r>
+        <w:rPr>
+          <w:rFonts w:ascii="Arial" w:hAnsi="Arial"/>
+          <w:color w:val="0000FF"/>
+          <w:sz w:val="20"/>
+        </w:rPr>
+        <w:t xml:space="preserve"> helper;</w:t>
       </w:r>
       <w:r>
         <w:rPr>
@@ -625,13 +702,25 @@
           <w:sz w:val="20"/>
         </w:rPr>
       </w:pPr>
-      <w:r>
-        <w:rPr>
-          <w:rFonts w:ascii="Arial" w:hAnsi="Arial"/>
-          <w:color w:val="0000FF"/>
-          <w:sz w:val="20"/>
-        </w:rPr>
-        <w:t>assertEquals(helper, actualHelper);</w:t>
+      <w:proofErr w:type="spellStart"/>
+      <w:proofErr w:type="gramStart"/>
+      <w:r>
+        <w:rPr>
+          <w:rFonts w:ascii="Arial" w:hAnsi="Arial"/>
+          <w:color w:val="0000FF"/>
+          <w:sz w:val="20"/>
+        </w:rPr>
+        <w:t>actualHelper</w:t>
+      </w:r>
+      <w:proofErr w:type="spellEnd"/>
+      <w:proofErr w:type="gramEnd"/>
+      <w:r>
+        <w:rPr>
+          <w:rFonts w:ascii="Arial" w:hAnsi="Arial"/>
+          <w:color w:val="0000FF"/>
+          <w:sz w:val="20"/>
+        </w:rPr>
+        <w:t xml:space="preserve"> equals helper</w:t>
       </w:r>
     </w:p>
     <w:p>
@@ -680,70 +769,55 @@
           <w:sz w:val="20"/>
         </w:rPr>
       </w:pPr>
-      <w:r>
-        <w:rPr>
-          <w:rFonts w:ascii="Arial" w:hAnsi="Arial"/>
-          <w:color w:val="0000FF"/>
-          <w:sz w:val="20"/>
-        </w:rPr>
-        <w:t>IBook book</w:t>
-      </w:r>
-    </w:p>
-    <w:p>
-      <w:pPr>
-        <w:pStyle w:val="bp"/>
-        <w:spacing w:before="0" w:after="0"/>
-        <w:rPr>
-          <w:rFonts w:ascii="Arial" w:hAnsi="Arial"/>
-          <w:color w:val="0000FF"/>
-          <w:sz w:val="20"/>
-        </w:rPr>
-      </w:pPr>
-      <w:r>
-        <w:rPr>
-          <w:rFonts w:ascii="Arial" w:hAnsi="Arial"/>
-          <w:color w:val="0000FF"/>
-          <w:sz w:val="20"/>
-        </w:rPr>
-        <w:t>IMember borrower</w:t>
-      </w:r>
-    </w:p>
-    <w:p>
-      <w:pPr>
-        <w:pStyle w:val="bp"/>
-        <w:spacing w:before="0" w:after="0"/>
-        <w:rPr>
-          <w:rFonts w:ascii="Arial" w:hAnsi="Arial"/>
-          <w:color w:val="0000FF"/>
-          <w:sz w:val="20"/>
-        </w:rPr>
-      </w:pPr>
-      <w:r>
-        <w:rPr>
-          <w:rFonts w:ascii="Arial" w:hAnsi="Arial"/>
-          <w:color w:val="0000FF"/>
-          <w:sz w:val="20"/>
-        </w:rPr>
-        <w:t>Date borrowDate</w:t>
-      </w:r>
-    </w:p>
-    <w:p>
-      <w:pPr>
-        <w:pStyle w:val="bp"/>
-        <w:spacing w:before="0" w:after="0"/>
-        <w:rPr>
-          <w:rFonts w:ascii="Arial" w:hAnsi="Arial"/>
-          <w:sz w:val="20"/>
-        </w:rPr>
-      </w:pPr>
-      <w:r>
-        <w:rPr>
-          <w:rFonts w:ascii="Arial" w:hAnsi="Arial"/>
-          <w:color w:val="0000FF"/>
-          <w:sz w:val="20"/>
-        </w:rPr>
-        <w:t>Date dueDate</w:t>
-      </w:r>
+      <w:proofErr w:type="spellStart"/>
+      <w:r>
+        <w:rPr>
+          <w:rFonts w:ascii="Arial" w:hAnsi="Arial"/>
+          <w:color w:val="0000FF"/>
+          <w:sz w:val="20"/>
+        </w:rPr>
+        <w:t>ILoanHelper</w:t>
+      </w:r>
+      <w:proofErr w:type="spellEnd"/>
+      <w:r>
+        <w:rPr>
+          <w:rFonts w:ascii="Arial" w:hAnsi="Arial"/>
+          <w:color w:val="0000FF"/>
+          <w:sz w:val="20"/>
+        </w:rPr>
+        <w:t xml:space="preserve"> </w:t>
+      </w:r>
+      <w:proofErr w:type="spellStart"/>
+      <w:r>
+        <w:rPr>
+          <w:rFonts w:ascii="Arial" w:hAnsi="Arial"/>
+          <w:color w:val="0000FF"/>
+          <w:sz w:val="20"/>
+        </w:rPr>
+        <w:t>actualHelper</w:t>
+      </w:r>
+      <w:proofErr w:type="spellEnd"/>
+    </w:p>
+    <w:p>
+      <w:pPr>
+        <w:pStyle w:val="bp"/>
+        <w:spacing w:before="0" w:after="0"/>
+        <w:rPr>
+          <w:rFonts w:ascii="Arial" w:hAnsi="Arial"/>
+          <w:color w:val="0000FF"/>
+          <w:sz w:val="20"/>
+        </w:rPr>
+      </w:pPr>
+      <w:proofErr w:type="gramStart"/>
+      <w:r>
+        <w:rPr>
+          <w:rFonts w:ascii="Arial" w:hAnsi="Arial"/>
+          <w:color w:val="0000FF"/>
+          <w:sz w:val="20"/>
+        </w:rPr>
+        <w:t>helper</w:t>
+      </w:r>
+      <w:proofErr w:type="gramEnd"/>
     </w:p>
     <w:p>
       <w:pPr>
@@ -788,6 +862,8 @@
         </w:rPr>
         <w:t xml:space="preserve"> - </w:t>
       </w:r>
+      <w:proofErr w:type="spellStart"/>
+      <w:proofErr w:type="gramStart"/>
       <w:r>
         <w:rPr>
           <w:rFonts w:ascii="Arial" w:hAnsi="Arial"/>
@@ -796,8 +872,20 @@
           <w:sz w:val="24"/>
           <w:szCs w:val="24"/>
         </w:rPr>
-        <w:t>testGetLoanByID()</w:t>
-      </w:r>
+        <w:t>testGetLoanByID</w:t>
+      </w:r>
+      <w:proofErr w:type="spellEnd"/>
+      <w:r>
+        <w:rPr>
+          <w:rFonts w:ascii="Arial" w:hAnsi="Arial"/>
+          <w:b/>
+          <w:color w:val="0000FF"/>
+          <w:sz w:val="24"/>
+          <w:szCs w:val="24"/>
+        </w:rPr>
+        <w:t>()</w:t>
+      </w:r>
+      <w:proofErr w:type="gramEnd"/>
     </w:p>
     <w:p>
       <w:pPr>
@@ -889,32 +977,25 @@
           <w:sz w:val="20"/>
         </w:rPr>
       </w:pPr>
-      <w:r>
-        <w:rPr>
-          <w:rFonts w:ascii="Arial" w:hAnsi="Arial"/>
-          <w:color w:val="0000FF"/>
-          <w:sz w:val="20"/>
-        </w:rPr>
-        <w:t>int id = 10;</w:t>
-      </w:r>
-    </w:p>
-    <w:p>
-      <w:pPr>
-        <w:pStyle w:val="bp"/>
-        <w:spacing w:before="0" w:after="0"/>
-        <w:rPr>
-          <w:rFonts w:ascii="Arial" w:hAnsi="Arial"/>
-          <w:color w:val="0000FF"/>
-          <w:sz w:val="20"/>
-        </w:rPr>
-      </w:pPr>
-      <w:r>
-        <w:rPr>
-          <w:rFonts w:ascii="Arial" w:hAnsi="Arial"/>
-          <w:color w:val="0000FF"/>
-          <w:sz w:val="20"/>
-        </w:rPr>
-        <w:t>loanMapDAO.getLoanByID(id);</w:t>
+      <w:proofErr w:type="spellStart"/>
+      <w:proofErr w:type="gramStart"/>
+      <w:r>
+        <w:rPr>
+          <w:rFonts w:ascii="Arial" w:hAnsi="Arial"/>
+          <w:color w:val="0000FF"/>
+          <w:sz w:val="20"/>
+        </w:rPr>
+        <w:t>id</w:t>
+      </w:r>
+      <w:proofErr w:type="spellEnd"/>
+      <w:proofErr w:type="gramEnd"/>
+      <w:r>
+        <w:rPr>
+          <w:rFonts w:ascii="Arial" w:hAnsi="Arial"/>
+          <w:color w:val="0000FF"/>
+          <w:sz w:val="20"/>
+        </w:rPr>
+        <w:t xml:space="preserve"> is valid</w:t>
       </w:r>
     </w:p>
     <w:p>
@@ -968,7 +1049,33 @@
           <w:color w:val="0000FF"/>
           <w:sz w:val="20"/>
         </w:rPr>
-        <w:t>assertNotNull(loanMap.containsKey(Integer.valueOf(id)));</w:t>
+        <w:t xml:space="preserve">Value of </w:t>
+      </w:r>
+      <w:proofErr w:type="spellStart"/>
+      <w:r>
+        <w:rPr>
+          <w:rFonts w:ascii="Arial" w:hAnsi="Arial"/>
+          <w:color w:val="0000FF"/>
+          <w:sz w:val="20"/>
+        </w:rPr>
+        <w:t>loanMap</w:t>
+      </w:r>
+      <w:proofErr w:type="spellEnd"/>
+      <w:r>
+        <w:rPr>
+          <w:rFonts w:ascii="Arial" w:hAnsi="Arial"/>
+          <w:color w:val="0000FF"/>
+          <w:sz w:val="20"/>
+        </w:rPr>
+        <w:t xml:space="preserve"> </w:t>
+      </w:r>
+      <w:r>
+        <w:rPr>
+          <w:rFonts w:ascii="Arial" w:hAnsi="Arial"/>
+          <w:color w:val="0000FF"/>
+          <w:sz w:val="20"/>
+        </w:rPr>
+        <w:t>returned</w:t>
       </w:r>
     </w:p>
     <w:p>
@@ -1013,28 +1120,29 @@
         <w:spacing w:before="0" w:after="0"/>
         <w:rPr>
           <w:rFonts w:ascii="Arial" w:hAnsi="Arial"/>
-          <w:color w:val="0000FF"/>
-          <w:sz w:val="20"/>
-        </w:rPr>
-      </w:pPr>
-      <w:r>
-        <w:rPr>
-          <w:rFonts w:ascii="Arial" w:hAnsi="Arial"/>
-          <w:color w:val="0000FF"/>
-          <w:sz w:val="20"/>
-        </w:rPr>
-        <w:t>An integer value should be given to the id parameter.</w:t>
-      </w:r>
-    </w:p>
-    <w:p>
-      <w:pPr>
-        <w:pStyle w:val="bp"/>
-        <w:spacing w:before="0" w:after="0"/>
-        <w:rPr>
-          <w:rFonts w:ascii="Arial" w:hAnsi="Arial"/>
-          <w:sz w:val="20"/>
-        </w:rPr>
-      </w:pPr>
+          <w:sz w:val="20"/>
+        </w:rPr>
+      </w:pPr>
+      <w:proofErr w:type="spellStart"/>
+      <w:proofErr w:type="gramStart"/>
+      <w:r>
+        <w:rPr>
+          <w:rFonts w:ascii="Arial" w:hAnsi="Arial"/>
+          <w:color w:val="0000FF"/>
+          <w:sz w:val="20"/>
+        </w:rPr>
+        <w:t>int</w:t>
+      </w:r>
+      <w:proofErr w:type="spellEnd"/>
+      <w:proofErr w:type="gramEnd"/>
+      <w:r>
+        <w:rPr>
+          <w:rFonts w:ascii="Arial" w:hAnsi="Arial"/>
+          <w:color w:val="0000FF"/>
+          <w:sz w:val="20"/>
+        </w:rPr>
+        <w:t xml:space="preserve"> id</w:t>
+      </w:r>
     </w:p>
     <w:p>
       <w:pPr>
@@ -1101,6 +1209,8 @@
         </w:rPr>
         <w:t xml:space="preserve"> - </w:t>
       </w:r>
+      <w:proofErr w:type="spellStart"/>
+      <w:proofErr w:type="gramStart"/>
       <w:r>
         <w:rPr>
           <w:rFonts w:ascii="Arial" w:hAnsi="Arial"/>
@@ -1109,8 +1219,20 @@
           <w:sz w:val="24"/>
           <w:szCs w:val="24"/>
         </w:rPr>
-        <w:t>testGetLoanByBookIfBookIsNull()</w:t>
-      </w:r>
+        <w:t>testGetLoanByBookIfBookIsNull</w:t>
+      </w:r>
+      <w:proofErr w:type="spellEnd"/>
+      <w:r>
+        <w:rPr>
+          <w:rFonts w:ascii="Arial" w:hAnsi="Arial"/>
+          <w:b/>
+          <w:color w:val="0000FF"/>
+          <w:sz w:val="24"/>
+          <w:szCs w:val="24"/>
+        </w:rPr>
+        <w:t>()</w:t>
+      </w:r>
+      <w:proofErr w:type="gramEnd"/>
     </w:p>
     <w:p>
       <w:pPr>
@@ -1152,7 +1274,55 @@
           <w:color w:val="0000FF"/>
           <w:sz w:val="20"/>
         </w:rPr>
-        <w:t>Set book to null. T</w:t>
+        <w:t>C</w:t>
+      </w:r>
+      <w:r>
+        <w:rPr>
+          <w:rFonts w:ascii="Arial" w:hAnsi="Arial"/>
+          <w:color w:val="0000FF"/>
+          <w:sz w:val="20"/>
+        </w:rPr>
+        <w:t>heck</w:t>
+      </w:r>
+      <w:r>
+        <w:rPr>
+          <w:rFonts w:ascii="Arial" w:hAnsi="Arial"/>
+          <w:color w:val="0000FF"/>
+          <w:sz w:val="20"/>
+        </w:rPr>
+        <w:t xml:space="preserve"> if a loan can be found using a book</w:t>
+      </w:r>
+      <w:r>
+        <w:rPr>
+          <w:rFonts w:ascii="Arial" w:hAnsi="Arial"/>
+          <w:color w:val="0000FF"/>
+          <w:sz w:val="20"/>
+        </w:rPr>
+        <w:t>.</w:t>
+      </w:r>
+      <w:r>
+        <w:rPr>
+          <w:rFonts w:ascii="Arial" w:hAnsi="Arial"/>
+          <w:color w:val="0000FF"/>
+          <w:sz w:val="20"/>
+        </w:rPr>
+        <w:t xml:space="preserve"> </w:t>
+      </w:r>
+      <w:r>
+        <w:rPr>
+          <w:rFonts w:ascii="Arial" w:hAnsi="Arial"/>
+          <w:color w:val="0000FF"/>
+          <w:sz w:val="20"/>
+        </w:rPr>
+        <w:t>Set book to invalid</w:t>
+      </w:r>
+      <w:r>
+        <w:rPr>
+          <w:rFonts w:ascii="Arial" w:hAnsi="Arial"/>
+          <w:color w:val="0000FF"/>
+          <w:sz w:val="20"/>
+        </w:rPr>
+        <w:t>. T</w:t>
       </w:r>
       <w:r>
         <w:rPr>
@@ -1170,6 +1340,14 @@
         </w:rPr>
         <w:t>.</w:t>
       </w:r>
+      <w:r>
+        <w:rPr>
+          <w:rFonts w:ascii="Arial" w:hAnsi="Arial"/>
+          <w:color w:val="0000FF"/>
+          <w:sz w:val="20"/>
+        </w:rPr>
+        <w:t xml:space="preserve"> </w:t>
+      </w:r>
     </w:p>
     <w:p>
       <w:pPr>
@@ -1217,32 +1395,31 @@
           <w:sz w:val="20"/>
         </w:rPr>
       </w:pPr>
-      <w:r>
-        <w:rPr>
-          <w:rFonts w:ascii="Arial" w:hAnsi="Arial"/>
-          <w:color w:val="0000FF"/>
-          <w:sz w:val="20"/>
-        </w:rPr>
-        <w:t>book = null;</w:t>
-      </w:r>
-    </w:p>
-    <w:p>
-      <w:pPr>
-        <w:pStyle w:val="bp"/>
-        <w:spacing w:before="0" w:after="0"/>
-        <w:rPr>
-          <w:rFonts w:ascii="Arial" w:hAnsi="Arial"/>
-          <w:color w:val="0000FF"/>
-          <w:sz w:val="20"/>
-        </w:rPr>
-      </w:pPr>
-      <w:r>
-        <w:rPr>
-          <w:rFonts w:ascii="Arial" w:hAnsi="Arial"/>
-          <w:color w:val="0000FF"/>
-          <w:sz w:val="20"/>
-        </w:rPr>
-        <w:t>loanMapDAO.getLoanByBook(book);</w:t>
+      <w:proofErr w:type="gramStart"/>
+      <w:r>
+        <w:rPr>
+          <w:rFonts w:ascii="Arial" w:hAnsi="Arial"/>
+          <w:color w:val="0000FF"/>
+          <w:sz w:val="20"/>
+        </w:rPr>
+        <w:t>book</w:t>
+      </w:r>
+      <w:proofErr w:type="gramEnd"/>
+      <w:r>
+        <w:rPr>
+          <w:rFonts w:ascii="Arial" w:hAnsi="Arial"/>
+          <w:color w:val="0000FF"/>
+          <w:sz w:val="20"/>
+        </w:rPr>
+        <w:t xml:space="preserve"> </w:t>
+      </w:r>
+      <w:r>
+        <w:rPr>
+          <w:rFonts w:ascii="Arial" w:hAnsi="Arial"/>
+          <w:color w:val="0000FF"/>
+          <w:sz w:val="20"/>
+        </w:rPr>
+        <w:t>is invalid</w:t>
       </w:r>
     </w:p>
     <w:p>
@@ -1291,14 +1468,34 @@
           <w:sz w:val="20"/>
         </w:rPr>
       </w:pPr>
-      <w:r>
-        <w:rPr>
-          <w:rFonts w:ascii="Arial" w:hAnsi="Arial"/>
-          <w:color w:val="0000FF"/>
-          <w:sz w:val="20"/>
-        </w:rPr>
-        <w:t>assertNull(book);</w:t>
-      </w:r>
+      <w:proofErr w:type="gramStart"/>
+      <w:r>
+        <w:rPr>
+          <w:rFonts w:ascii="Arial" w:hAnsi="Arial"/>
+          <w:color w:val="0000FF"/>
+          <w:sz w:val="20"/>
+        </w:rPr>
+        <w:t>throw</w:t>
+      </w:r>
+      <w:proofErr w:type="gramEnd"/>
+      <w:r>
+        <w:rPr>
+          <w:rFonts w:ascii="Arial" w:hAnsi="Arial"/>
+          <w:color w:val="0000FF"/>
+          <w:sz w:val="20"/>
+        </w:rPr>
+        <w:t xml:space="preserve"> </w:t>
+      </w:r>
+      <w:proofErr w:type="spellStart"/>
+      <w:r>
+        <w:rPr>
+          <w:rFonts w:ascii="Arial" w:hAnsi="Arial"/>
+          <w:color w:val="0000FF"/>
+          <w:sz w:val="20"/>
+        </w:rPr>
+        <w:t>IllegalArgumentException</w:t>
+      </w:r>
+      <w:proofErr w:type="spellEnd"/>
     </w:p>
     <w:p>
       <w:pPr>
@@ -1341,32 +1538,17 @@
         <w:spacing w:before="0" w:after="0"/>
         <w:rPr>
           <w:rFonts w:ascii="Arial" w:hAnsi="Arial"/>
-          <w:sz w:val="20"/>
-        </w:rPr>
-      </w:pPr>
-      <w:r>
-        <w:rPr>
-          <w:rFonts w:ascii="Arial" w:hAnsi="Arial"/>
-          <w:color w:val="0000FF"/>
-          <w:sz w:val="20"/>
-        </w:rPr>
-        <w:t xml:space="preserve">Book </w:t>
-      </w:r>
-      <w:r>
-        <w:rPr>
-          <w:rFonts w:ascii="Arial" w:hAnsi="Arial"/>
-          <w:color w:val="0000FF"/>
-          <w:sz w:val="20"/>
-        </w:rPr>
-        <w:t>set to</w:t>
-      </w:r>
-      <w:r>
-        <w:rPr>
-          <w:rFonts w:ascii="Arial" w:hAnsi="Arial"/>
-          <w:color w:val="0000FF"/>
-          <w:sz w:val="20"/>
-        </w:rPr>
-        <w:t xml:space="preserve"> null</w:t>
+          <w:color w:val="0000FF"/>
+          <w:sz w:val="20"/>
+        </w:rPr>
+      </w:pPr>
+      <w:r>
+        <w:rPr>
+          <w:rFonts w:ascii="Arial" w:hAnsi="Arial"/>
+          <w:color w:val="0000FF"/>
+          <w:sz w:val="20"/>
+        </w:rPr>
+        <w:t>IBook book</w:t>
       </w:r>
     </w:p>
     <w:p>
@@ -1412,6 +1594,8 @@
         </w:rPr>
         <w:t xml:space="preserve"> - </w:t>
       </w:r>
+      <w:proofErr w:type="spellStart"/>
+      <w:proofErr w:type="gramStart"/>
       <w:r>
         <w:rPr>
           <w:rFonts w:ascii="Arial" w:hAnsi="Arial"/>
@@ -1420,8 +1604,20 @@
           <w:sz w:val="24"/>
           <w:szCs w:val="24"/>
         </w:rPr>
-        <w:t>testGetLoanByBook()</w:t>
-      </w:r>
+        <w:t>testGetLoanByBook</w:t>
+      </w:r>
+      <w:proofErr w:type="spellEnd"/>
+      <w:r>
+        <w:rPr>
+          <w:rFonts w:ascii="Arial" w:hAnsi="Arial"/>
+          <w:b/>
+          <w:color w:val="0000FF"/>
+          <w:sz w:val="24"/>
+          <w:szCs w:val="24"/>
+        </w:rPr>
+        <w:t>()</w:t>
+      </w:r>
+      <w:proofErr w:type="gramEnd"/>
     </w:p>
     <w:p>
       <w:pPr>
@@ -1464,7 +1660,15 @@
           <w:color w:val="0000FF"/>
           <w:sz w:val="20"/>
         </w:rPr>
-        <w:t>Checks if an instance of a book is equal to book.</w:t>
+        <w:t>Check if a loan can be found using a book</w:t>
+      </w:r>
+      <w:r>
+        <w:rPr>
+          <w:rFonts w:ascii="Arial" w:hAnsi="Arial"/>
+          <w:color w:val="0000FF"/>
+          <w:sz w:val="20"/>
+        </w:rPr>
+        <w:t>. Set book to valid and return the current loan associated to that book.</w:t>
       </w:r>
     </w:p>
     <w:p>
@@ -1513,32 +1717,23 @@
           <w:sz w:val="20"/>
         </w:rPr>
       </w:pPr>
-      <w:r>
-        <w:rPr>
-          <w:rFonts w:ascii="Arial" w:hAnsi="Arial"/>
-          <w:color w:val="0000FF"/>
-          <w:sz w:val="20"/>
-        </w:rPr>
-        <w:t>loanMapDAO.getLoanByBook(book);</w:t>
-      </w:r>
-    </w:p>
-    <w:p>
-      <w:pPr>
-        <w:pStyle w:val="bp"/>
-        <w:spacing w:before="0" w:after="0"/>
-        <w:rPr>
-          <w:rFonts w:ascii="Arial" w:hAnsi="Arial"/>
-          <w:color w:val="0000FF"/>
-          <w:sz w:val="20"/>
-        </w:rPr>
-      </w:pPr>
-      <w:r>
-        <w:rPr>
-          <w:rFonts w:ascii="Arial" w:hAnsi="Arial"/>
-          <w:color w:val="0000FF"/>
-          <w:sz w:val="20"/>
-        </w:rPr>
-        <w:t>IBook tempBook = loan.getBook();</w:t>
+      <w:proofErr w:type="gramStart"/>
+      <w:r>
+        <w:rPr>
+          <w:rFonts w:ascii="Arial" w:hAnsi="Arial"/>
+          <w:color w:val="0000FF"/>
+          <w:sz w:val="20"/>
+        </w:rPr>
+        <w:t>book</w:t>
+      </w:r>
+      <w:proofErr w:type="gramEnd"/>
+      <w:r>
+        <w:rPr>
+          <w:rFonts w:ascii="Arial" w:hAnsi="Arial"/>
+          <w:color w:val="0000FF"/>
+          <w:sz w:val="20"/>
+        </w:rPr>
+        <w:t xml:space="preserve"> is valid</w:t>
       </w:r>
     </w:p>
     <w:p>
@@ -1587,13 +1782,23 @@
           <w:sz w:val="20"/>
         </w:rPr>
       </w:pPr>
-      <w:r>
-        <w:rPr>
-          <w:rFonts w:ascii="Arial" w:hAnsi="Arial"/>
-          <w:color w:val="0000FF"/>
-          <w:sz w:val="20"/>
-        </w:rPr>
-        <w:t>assertEquals(book, tempBook);</w:t>
+      <w:proofErr w:type="gramStart"/>
+      <w:r>
+        <w:rPr>
+          <w:rFonts w:ascii="Arial" w:hAnsi="Arial"/>
+          <w:color w:val="0000FF"/>
+          <w:sz w:val="20"/>
+        </w:rPr>
+        <w:t>return</w:t>
+      </w:r>
+      <w:proofErr w:type="gramEnd"/>
+      <w:r>
+        <w:rPr>
+          <w:rFonts w:ascii="Arial" w:hAnsi="Arial"/>
+          <w:color w:val="0000FF"/>
+          <w:sz w:val="20"/>
+        </w:rPr>
+        <w:t xml:space="preserve"> loan</w:t>
       </w:r>
     </w:p>
     <w:p>
@@ -1637,32 +1842,17 @@
         <w:spacing w:before="0" w:after="0"/>
         <w:rPr>
           <w:rFonts w:ascii="Arial" w:hAnsi="Arial"/>
-          <w:sz w:val="20"/>
-        </w:rPr>
-      </w:pPr>
-      <w:r>
-        <w:rPr>
-          <w:rFonts w:ascii="Arial" w:hAnsi="Arial"/>
-          <w:color w:val="0000FF"/>
-          <w:sz w:val="20"/>
-        </w:rPr>
-        <w:t xml:space="preserve">Create </w:t>
-      </w:r>
-      <w:r>
-        <w:rPr>
-          <w:rFonts w:ascii="Arial" w:hAnsi="Arial"/>
-          <w:color w:val="0000FF"/>
-          <w:sz w:val="20"/>
-        </w:rPr>
-        <w:t>an instance variable of type IBook and compare this to book</w:t>
-      </w:r>
-      <w:r>
-        <w:rPr>
-          <w:rFonts w:ascii="Arial" w:hAnsi="Arial"/>
-          <w:color w:val="0000FF"/>
-          <w:sz w:val="20"/>
-        </w:rPr>
-        <w:t xml:space="preserve"> </w:t>
+          <w:color w:val="0000FF"/>
+          <w:sz w:val="20"/>
+        </w:rPr>
+      </w:pPr>
+      <w:r>
+        <w:rPr>
+          <w:rFonts w:ascii="Arial" w:hAnsi="Arial"/>
+          <w:color w:val="0000FF"/>
+          <w:sz w:val="20"/>
+        </w:rPr>
+        <w:t>IBook book</w:t>
       </w:r>
     </w:p>
     <w:p>
@@ -1708,6 +1898,8 @@
         </w:rPr>
         <w:t xml:space="preserve"> - </w:t>
       </w:r>
+      <w:proofErr w:type="spellStart"/>
+      <w:proofErr w:type="gramStart"/>
       <w:r>
         <w:rPr>
           <w:rFonts w:ascii="Arial" w:hAnsi="Arial"/>
@@ -1716,8 +1908,20 @@
           <w:sz w:val="24"/>
           <w:szCs w:val="24"/>
         </w:rPr>
-        <w:t>testFindLoansByBorrowerIfBorrowerIsNull()</w:t>
-      </w:r>
+        <w:t>testFindLoansByBorrowerIfBorrowerIsNull</w:t>
+      </w:r>
+      <w:proofErr w:type="spellEnd"/>
+      <w:r>
+        <w:rPr>
+          <w:rFonts w:ascii="Arial" w:hAnsi="Arial"/>
+          <w:b/>
+          <w:color w:val="0000FF"/>
+          <w:sz w:val="24"/>
+          <w:szCs w:val="24"/>
+        </w:rPr>
+        <w:t>()</w:t>
+      </w:r>
+      <w:proofErr w:type="gramEnd"/>
     </w:p>
     <w:p>
       <w:pPr>
@@ -1825,32 +2029,31 @@
           <w:sz w:val="20"/>
         </w:rPr>
       </w:pPr>
-      <w:r>
-        <w:rPr>
-          <w:rFonts w:ascii="Arial" w:hAnsi="Arial"/>
-          <w:color w:val="0000FF"/>
-          <w:sz w:val="20"/>
-        </w:rPr>
-        <w:t>borrower = null;</w:t>
-      </w:r>
-    </w:p>
-    <w:p>
-      <w:pPr>
-        <w:pStyle w:val="bp"/>
-        <w:spacing w:before="0" w:after="0"/>
-        <w:rPr>
-          <w:rFonts w:ascii="Arial" w:hAnsi="Arial"/>
-          <w:color w:val="0000FF"/>
-          <w:sz w:val="20"/>
-        </w:rPr>
-      </w:pPr>
-      <w:r>
-        <w:rPr>
-          <w:rFonts w:ascii="Arial" w:hAnsi="Arial"/>
-          <w:color w:val="0000FF"/>
-          <w:sz w:val="20"/>
-        </w:rPr>
-        <w:t>loanMapDAO.findLoansByBorrower(borrower);</w:t>
+      <w:proofErr w:type="gramStart"/>
+      <w:r>
+        <w:rPr>
+          <w:rFonts w:ascii="Arial" w:hAnsi="Arial"/>
+          <w:color w:val="0000FF"/>
+          <w:sz w:val="20"/>
+        </w:rPr>
+        <w:t>borrower</w:t>
+      </w:r>
+      <w:proofErr w:type="gramEnd"/>
+      <w:r>
+        <w:rPr>
+          <w:rFonts w:ascii="Arial" w:hAnsi="Arial"/>
+          <w:color w:val="0000FF"/>
+          <w:sz w:val="20"/>
+        </w:rPr>
+        <w:t xml:space="preserve"> </w:t>
+      </w:r>
+      <w:r>
+        <w:rPr>
+          <w:rFonts w:ascii="Arial" w:hAnsi="Arial"/>
+          <w:color w:val="0000FF"/>
+          <w:sz w:val="20"/>
+        </w:rPr>
+        <w:t>is invalid</w:t>
       </w:r>
     </w:p>
     <w:p>
@@ -1899,14 +2102,34 @@
           <w:sz w:val="20"/>
         </w:rPr>
       </w:pPr>
-      <w:r>
-        <w:rPr>
-          <w:rFonts w:ascii="Arial" w:hAnsi="Arial"/>
-          <w:color w:val="0000FF"/>
-          <w:sz w:val="20"/>
-        </w:rPr>
-        <w:t>assertNull(borrower);</w:t>
-      </w:r>
+      <w:proofErr w:type="gramStart"/>
+      <w:r>
+        <w:rPr>
+          <w:rFonts w:ascii="Arial" w:hAnsi="Arial"/>
+          <w:color w:val="0000FF"/>
+          <w:sz w:val="20"/>
+        </w:rPr>
+        <w:t>throw</w:t>
+      </w:r>
+      <w:proofErr w:type="gramEnd"/>
+      <w:r>
+        <w:rPr>
+          <w:rFonts w:ascii="Arial" w:hAnsi="Arial"/>
+          <w:color w:val="0000FF"/>
+          <w:sz w:val="20"/>
+        </w:rPr>
+        <w:t xml:space="preserve"> </w:t>
+      </w:r>
+      <w:proofErr w:type="spellStart"/>
+      <w:r>
+        <w:rPr>
+          <w:rFonts w:ascii="Arial" w:hAnsi="Arial"/>
+          <w:color w:val="0000FF"/>
+          <w:sz w:val="20"/>
+        </w:rPr>
+        <w:t>IllegalArgumentException</w:t>
+      </w:r>
+      <w:proofErr w:type="spellEnd"/>
     </w:p>
     <w:p>
       <w:pPr>
@@ -1949,16 +2172,43 @@
         <w:spacing w:before="0" w:after="0"/>
         <w:rPr>
           <w:rFonts w:ascii="Arial" w:hAnsi="Arial"/>
-          <w:sz w:val="20"/>
-        </w:rPr>
-      </w:pPr>
-      <w:r>
-        <w:rPr>
-          <w:rFonts w:ascii="Arial" w:hAnsi="Arial"/>
-          <w:color w:val="0000FF"/>
-          <w:sz w:val="20"/>
-        </w:rPr>
-        <w:t>Borrower set to null</w:t>
+          <w:color w:val="0000FF"/>
+          <w:sz w:val="20"/>
+        </w:rPr>
+      </w:pPr>
+      <w:proofErr w:type="spellStart"/>
+      <w:r>
+        <w:rPr>
+          <w:rFonts w:ascii="Arial" w:hAnsi="Arial"/>
+          <w:color w:val="0000FF"/>
+          <w:sz w:val="20"/>
+        </w:rPr>
+        <w:t>IMember</w:t>
+      </w:r>
+      <w:proofErr w:type="spellEnd"/>
+      <w:r>
+        <w:rPr>
+          <w:rFonts w:ascii="Arial" w:hAnsi="Arial"/>
+          <w:color w:val="0000FF"/>
+          <w:sz w:val="20"/>
+        </w:rPr>
+        <w:t xml:space="preserve"> </w:t>
+      </w:r>
+      <w:r>
+        <w:rPr>
+          <w:rFonts w:ascii="Arial" w:hAnsi="Arial"/>
+          <w:color w:val="0000FF"/>
+          <w:sz w:val="20"/>
+        </w:rPr>
+        <w:t>b</w:t>
+      </w:r>
+      <w:r>
+        <w:rPr>
+          <w:rFonts w:ascii="Arial" w:hAnsi="Arial"/>
+          <w:color w:val="0000FF"/>
+          <w:sz w:val="20"/>
+        </w:rPr>
+        <w:t>orrower</w:t>
       </w:r>
     </w:p>
     <w:p>
@@ -1975,6 +2225,8 @@
     </w:p>
     <w:p>
       <w:pPr>
+        <w:pStyle w:val="bp"/>
+        <w:spacing w:before="0" w:after="0"/>
         <w:rPr>
           <w:rFonts w:ascii="Arial" w:hAnsi="Arial"/>
           <w:b/>
@@ -1991,30 +2243,6 @@
           <w:sz w:val="24"/>
           <w:szCs w:val="24"/>
         </w:rPr>
-        <w:br w:type="page"/>
-      </w:r>
-    </w:p>
-    <w:p>
-      <w:pPr>
-        <w:pStyle w:val="bp"/>
-        <w:spacing w:before="0" w:after="0"/>
-        <w:rPr>
-          <w:rFonts w:ascii="Arial" w:hAnsi="Arial"/>
-          <w:b/>
-          <w:color w:val="0000FF"/>
-          <w:sz w:val="24"/>
-          <w:szCs w:val="24"/>
-        </w:rPr>
-      </w:pPr>
-      <w:r>
-        <w:rPr>
-          <w:rFonts w:ascii="Arial" w:hAnsi="Arial"/>
-          <w:b/>
-          <w:color w:val="0000FF"/>
-          <w:sz w:val="24"/>
-          <w:szCs w:val="24"/>
-        </w:rPr>
-        <w:lastRenderedPageBreak/>
         <w:t>7</w:t>
       </w:r>
       <w:r>
@@ -2026,6 +2254,8 @@
         </w:rPr>
         <w:t xml:space="preserve"> - </w:t>
       </w:r>
+      <w:proofErr w:type="spellStart"/>
+      <w:proofErr w:type="gramStart"/>
       <w:r>
         <w:rPr>
           <w:rFonts w:ascii="Arial" w:hAnsi="Arial"/>
@@ -2034,8 +2264,20 @@
           <w:sz w:val="24"/>
           <w:szCs w:val="24"/>
         </w:rPr>
-        <w:t>testFindLoansByBorrower()</w:t>
-      </w:r>
+        <w:t>testFindLoansByBorrower</w:t>
+      </w:r>
+      <w:proofErr w:type="spellEnd"/>
+      <w:r>
+        <w:rPr>
+          <w:rFonts w:ascii="Arial" w:hAnsi="Arial"/>
+          <w:b/>
+          <w:color w:val="0000FF"/>
+          <w:sz w:val="24"/>
+          <w:szCs w:val="24"/>
+        </w:rPr>
+        <w:t>()</w:t>
+      </w:r>
+      <w:proofErr w:type="gramEnd"/>
     </w:p>
     <w:p>
       <w:pPr>
@@ -2078,7 +2320,23 @@
           <w:color w:val="0000FF"/>
           <w:sz w:val="20"/>
         </w:rPr>
-        <w:t>Search for a loan using a borrower and see if this equals a borrower attached to a loan.</w:t>
+        <w:t xml:space="preserve">Search for a loan using a borrower and see if this equals a borrower attached to a </w:t>
+      </w:r>
+      <w:r>
+        <w:rPr>
+          <w:rFonts w:ascii="Arial" w:hAnsi="Arial"/>
+          <w:color w:val="0000FF"/>
+          <w:sz w:val="20"/>
+        </w:rPr>
+        <w:t xml:space="preserve">current </w:t>
+      </w:r>
+      <w:r>
+        <w:rPr>
+          <w:rFonts w:ascii="Arial" w:hAnsi="Arial"/>
+          <w:color w:val="0000FF"/>
+          <w:sz w:val="20"/>
+        </w:rPr>
+        <w:t>loan.</w:t>
       </w:r>
     </w:p>
     <w:p>
@@ -2127,13 +2385,23 @@
           <w:sz w:val="20"/>
         </w:rPr>
       </w:pPr>
-      <w:r>
-        <w:rPr>
-          <w:rFonts w:ascii="Arial" w:hAnsi="Arial"/>
-          <w:color w:val="0000FF"/>
-          <w:sz w:val="20"/>
-        </w:rPr>
-        <w:t>loanMapDAO.findLoansByBorrower(borrower);</w:t>
+      <w:proofErr w:type="gramStart"/>
+      <w:r>
+        <w:rPr>
+          <w:rFonts w:ascii="Arial" w:hAnsi="Arial"/>
+          <w:color w:val="0000FF"/>
+          <w:sz w:val="20"/>
+        </w:rPr>
+        <w:t>borrower</w:t>
+      </w:r>
+      <w:proofErr w:type="gramEnd"/>
+      <w:r>
+        <w:rPr>
+          <w:rFonts w:ascii="Arial" w:hAnsi="Arial"/>
+          <w:color w:val="0000FF"/>
+          <w:sz w:val="20"/>
+        </w:rPr>
+        <w:t xml:space="preserve"> is valid</w:t>
       </w:r>
     </w:p>
     <w:p>
@@ -2182,13 +2450,23 @@
           <w:sz w:val="20"/>
         </w:rPr>
       </w:pPr>
-      <w:r>
-        <w:rPr>
-          <w:rFonts w:ascii="Arial" w:hAnsi="Arial"/>
-          <w:color w:val="0000FF"/>
-          <w:sz w:val="20"/>
-        </w:rPr>
-        <w:t>assertEquals(loan.getBorrower(), borrower);</w:t>
+      <w:proofErr w:type="gramStart"/>
+      <w:r>
+        <w:rPr>
+          <w:rFonts w:ascii="Arial" w:hAnsi="Arial"/>
+          <w:color w:val="0000FF"/>
+          <w:sz w:val="20"/>
+        </w:rPr>
+        <w:t>borrower</w:t>
+      </w:r>
+      <w:proofErr w:type="gramEnd"/>
+      <w:r>
+        <w:rPr>
+          <w:rFonts w:ascii="Arial" w:hAnsi="Arial"/>
+          <w:color w:val="0000FF"/>
+          <w:sz w:val="20"/>
+        </w:rPr>
+        <w:t xml:space="preserve"> exists</w:t>
       </w:r>
     </w:p>
     <w:p>
@@ -2236,105 +2514,23 @@
           <w:sz w:val="20"/>
         </w:rPr>
       </w:pPr>
-      <w:r>
-        <w:rPr>
-          <w:rFonts w:ascii="Arial" w:hAnsi="Arial"/>
-          <w:color w:val="0000FF"/>
-          <w:sz w:val="20"/>
-        </w:rPr>
-        <w:t>Borrower</w:t>
-      </w:r>
-    </w:p>
-    <w:p>
-      <w:pPr>
-        <w:pStyle w:val="bp"/>
-        <w:numPr>
-          <w:ilvl w:val="0"/>
-          <w:numId w:val="34"/>
-        </w:numPr>
-        <w:spacing w:before="0" w:after="0"/>
-        <w:rPr>
-          <w:rFonts w:ascii="Arial" w:hAnsi="Arial"/>
-          <w:color w:val="0000FF"/>
-          <w:sz w:val="20"/>
-        </w:rPr>
-      </w:pPr>
-      <w:r>
-        <w:rPr>
-          <w:rFonts w:ascii="Arial" w:hAnsi="Arial"/>
-          <w:color w:val="0000FF"/>
-          <w:sz w:val="20"/>
-        </w:rPr>
-        <w:t>First Name</w:t>
-      </w:r>
-    </w:p>
-    <w:p>
-      <w:pPr>
-        <w:pStyle w:val="bp"/>
-        <w:numPr>
-          <w:ilvl w:val="0"/>
-          <w:numId w:val="34"/>
-        </w:numPr>
-        <w:spacing w:before="0" w:after="0"/>
-        <w:rPr>
-          <w:rFonts w:ascii="Arial" w:hAnsi="Arial"/>
-          <w:color w:val="0000FF"/>
-          <w:sz w:val="20"/>
-        </w:rPr>
-      </w:pPr>
-      <w:r>
-        <w:rPr>
-          <w:rFonts w:ascii="Arial" w:hAnsi="Arial"/>
-          <w:color w:val="0000FF"/>
-          <w:sz w:val="20"/>
-        </w:rPr>
-        <w:t>Last Name</w:t>
-      </w:r>
-    </w:p>
-    <w:p>
-      <w:pPr>
-        <w:pStyle w:val="bp"/>
-        <w:numPr>
-          <w:ilvl w:val="0"/>
-          <w:numId w:val="34"/>
-        </w:numPr>
-        <w:spacing w:before="0" w:after="0"/>
-        <w:rPr>
-          <w:rFonts w:ascii="Arial" w:hAnsi="Arial"/>
-          <w:color w:val="0000FF"/>
-          <w:sz w:val="20"/>
-        </w:rPr>
-      </w:pPr>
-      <w:r>
-        <w:rPr>
-          <w:rFonts w:ascii="Arial" w:hAnsi="Arial"/>
-          <w:color w:val="0000FF"/>
-          <w:sz w:val="20"/>
-        </w:rPr>
-        <w:t xml:space="preserve">Contact Phone </w:t>
-      </w:r>
-    </w:p>
-    <w:p>
-      <w:pPr>
-        <w:pStyle w:val="bp"/>
-        <w:numPr>
-          <w:ilvl w:val="0"/>
-          <w:numId w:val="34"/>
-        </w:numPr>
-        <w:spacing w:before="0" w:after="0"/>
-        <w:rPr>
-          <w:rFonts w:ascii="Arial" w:hAnsi="Arial"/>
-          <w:color w:val="0000FF"/>
-          <w:sz w:val="20"/>
-        </w:rPr>
-      </w:pPr>
-      <w:r>
-        <w:rPr>
-          <w:rFonts w:ascii="Arial" w:hAnsi="Arial"/>
-          <w:color w:val="0000FF"/>
-          <w:sz w:val="20"/>
-        </w:rPr>
-        <w:t>Email Address</w:t>
+      <w:proofErr w:type="spellStart"/>
+      <w:r>
+        <w:rPr>
+          <w:rFonts w:ascii="Arial" w:hAnsi="Arial"/>
+          <w:color w:val="0000FF"/>
+          <w:sz w:val="20"/>
+        </w:rPr>
+        <w:t>IMember</w:t>
+      </w:r>
+      <w:proofErr w:type="spellEnd"/>
+      <w:r>
+        <w:rPr>
+          <w:rFonts w:ascii="Arial" w:hAnsi="Arial"/>
+          <w:color w:val="0000FF"/>
+          <w:sz w:val="20"/>
+        </w:rPr>
+        <w:t xml:space="preserve"> borrower</w:t>
       </w:r>
     </w:p>
     <w:p>
@@ -2351,8 +2547,6 @@
     </w:p>
     <w:p>
       <w:pPr>
-        <w:pStyle w:val="bp"/>
-        <w:spacing w:before="0" w:after="0"/>
         <w:rPr>
           <w:rFonts w:ascii="Arial" w:hAnsi="Arial"/>
           <w:b/>
@@ -2369,6 +2563,30 @@
           <w:sz w:val="24"/>
           <w:szCs w:val="24"/>
         </w:rPr>
+        <w:br w:type="page"/>
+      </w:r>
+    </w:p>
+    <w:p>
+      <w:pPr>
+        <w:pStyle w:val="bp"/>
+        <w:spacing w:before="0" w:after="0"/>
+        <w:rPr>
+          <w:rFonts w:ascii="Arial" w:hAnsi="Arial"/>
+          <w:b/>
+          <w:color w:val="0000FF"/>
+          <w:sz w:val="24"/>
+          <w:szCs w:val="24"/>
+        </w:rPr>
+      </w:pPr>
+      <w:r>
+        <w:rPr>
+          <w:rFonts w:ascii="Arial" w:hAnsi="Arial"/>
+          <w:b/>
+          <w:color w:val="0000FF"/>
+          <w:sz w:val="24"/>
+          <w:szCs w:val="24"/>
+        </w:rPr>
+        <w:lastRenderedPageBreak/>
         <w:t>8</w:t>
       </w:r>
       <w:r>
@@ -2380,6 +2598,8 @@
         </w:rPr>
         <w:t xml:space="preserve"> - </w:t>
       </w:r>
+      <w:proofErr w:type="spellStart"/>
+      <w:proofErr w:type="gramStart"/>
       <w:r>
         <w:rPr>
           <w:rFonts w:ascii="Arial" w:hAnsi="Arial"/>
@@ -2388,8 +2608,20 @@
           <w:sz w:val="24"/>
           <w:szCs w:val="24"/>
         </w:rPr>
-        <w:t>testFindLoansByBookTitleIfTitleEmpty()</w:t>
-      </w:r>
+        <w:t>testFindLoansByBookTitleIfTitleEmpty</w:t>
+      </w:r>
+      <w:proofErr w:type="spellEnd"/>
+      <w:r>
+        <w:rPr>
+          <w:rFonts w:ascii="Arial" w:hAnsi="Arial"/>
+          <w:b/>
+          <w:color w:val="0000FF"/>
+          <w:sz w:val="24"/>
+          <w:szCs w:val="24"/>
+        </w:rPr>
+        <w:t>()</w:t>
+      </w:r>
+      <w:proofErr w:type="gramEnd"/>
     </w:p>
     <w:p>
       <w:pPr>
@@ -2481,32 +2713,55 @@
           <w:sz w:val="20"/>
         </w:rPr>
       </w:pPr>
-      <w:r>
-        <w:rPr>
-          <w:rFonts w:ascii="Arial" w:hAnsi="Arial"/>
-          <w:color w:val="0000FF"/>
-          <w:sz w:val="20"/>
-        </w:rPr>
-        <w:t>String title = null;</w:t>
-      </w:r>
-    </w:p>
-    <w:p>
-      <w:pPr>
-        <w:pStyle w:val="bp"/>
-        <w:spacing w:before="0" w:after="0"/>
-        <w:rPr>
-          <w:rFonts w:ascii="Arial" w:hAnsi="Arial"/>
-          <w:color w:val="0000FF"/>
-          <w:sz w:val="20"/>
-        </w:rPr>
-      </w:pPr>
-      <w:r>
-        <w:rPr>
-          <w:rFonts w:ascii="Arial" w:hAnsi="Arial"/>
-          <w:color w:val="0000FF"/>
-          <w:sz w:val="20"/>
-        </w:rPr>
-        <w:t>loanMapDAO.findLoansByBookTitle(title);</w:t>
+      <w:proofErr w:type="gramStart"/>
+      <w:r>
+        <w:rPr>
+          <w:rFonts w:ascii="Arial" w:hAnsi="Arial"/>
+          <w:color w:val="0000FF"/>
+          <w:sz w:val="20"/>
+        </w:rPr>
+        <w:t>t</w:t>
+      </w:r>
+      <w:r>
+        <w:rPr>
+          <w:rFonts w:ascii="Arial" w:hAnsi="Arial"/>
+          <w:color w:val="0000FF"/>
+          <w:sz w:val="20"/>
+        </w:rPr>
+        <w:t>itle</w:t>
+      </w:r>
+      <w:proofErr w:type="gramEnd"/>
+      <w:r>
+        <w:rPr>
+          <w:rFonts w:ascii="Arial" w:hAnsi="Arial"/>
+          <w:color w:val="0000FF"/>
+          <w:sz w:val="20"/>
+        </w:rPr>
+        <w:t xml:space="preserve"> </w:t>
+      </w:r>
+      <w:r>
+        <w:rPr>
+          <w:rFonts w:ascii="Arial" w:hAnsi="Arial"/>
+          <w:color w:val="0000FF"/>
+          <w:sz w:val="20"/>
+        </w:rPr>
+        <w:t xml:space="preserve">is </w:t>
+      </w:r>
+      <w:r>
+        <w:rPr>
+          <w:rFonts w:ascii="Arial" w:hAnsi="Arial"/>
+          <w:color w:val="0000FF"/>
+          <w:sz w:val="20"/>
+        </w:rPr>
+        <w:t>in</w:t>
+      </w:r>
+      <w:r>
+        <w:rPr>
+          <w:rFonts w:ascii="Arial" w:hAnsi="Arial"/>
+          <w:color w:val="0000FF"/>
+          <w:sz w:val="20"/>
+        </w:rPr>
+        <w:t>valid</w:t>
       </w:r>
     </w:p>
     <w:p>
@@ -2555,14 +2810,34 @@
           <w:sz w:val="20"/>
         </w:rPr>
       </w:pPr>
-      <w:r>
-        <w:rPr>
-          <w:rFonts w:ascii="Arial" w:hAnsi="Arial"/>
-          <w:color w:val="0000FF"/>
-          <w:sz w:val="20"/>
-        </w:rPr>
-        <w:t>assertNull(book);</w:t>
-      </w:r>
+      <w:proofErr w:type="gramStart"/>
+      <w:r>
+        <w:rPr>
+          <w:rFonts w:ascii="Arial" w:hAnsi="Arial"/>
+          <w:color w:val="0000FF"/>
+          <w:sz w:val="20"/>
+        </w:rPr>
+        <w:t>throw</w:t>
+      </w:r>
+      <w:proofErr w:type="gramEnd"/>
+      <w:r>
+        <w:rPr>
+          <w:rFonts w:ascii="Arial" w:hAnsi="Arial"/>
+          <w:color w:val="0000FF"/>
+          <w:sz w:val="20"/>
+        </w:rPr>
+        <w:t xml:space="preserve"> </w:t>
+      </w:r>
+      <w:proofErr w:type="spellStart"/>
+      <w:r>
+        <w:rPr>
+          <w:rFonts w:ascii="Arial" w:hAnsi="Arial"/>
+          <w:color w:val="0000FF"/>
+          <w:sz w:val="20"/>
+        </w:rPr>
+        <w:t>IllegalArgumentException</w:t>
+      </w:r>
+      <w:proofErr w:type="spellEnd"/>
     </w:p>
     <w:p>
       <w:pPr>
@@ -2607,47 +2882,36 @@
           <w:rFonts w:ascii="Arial" w:hAnsi="Arial"/>
           <w:color w:val="0000FF"/>
           <w:sz w:val="20"/>
-        </w:rPr>
-      </w:pPr>
-      <w:r>
-        <w:rPr>
-          <w:rFonts w:ascii="Arial" w:hAnsi="Arial"/>
-          <w:color w:val="0000FF"/>
-          <w:sz w:val="20"/>
-        </w:rPr>
-        <w:t>Book</w:t>
-      </w:r>
-    </w:p>
-    <w:p>
-      <w:pPr>
-        <w:pStyle w:val="bp"/>
-        <w:numPr>
-          <w:ilvl w:val="0"/>
-          <w:numId w:val="34"/>
-        </w:numPr>
-        <w:spacing w:before="0" w:after="0"/>
-        <w:rPr>
-          <w:rFonts w:ascii="Arial" w:hAnsi="Arial"/>
-          <w:sz w:val="20"/>
-        </w:rPr>
-      </w:pPr>
-      <w:r>
-        <w:rPr>
-          <w:rFonts w:ascii="Arial" w:hAnsi="Arial"/>
-          <w:color w:val="0000FF"/>
-          <w:sz w:val="20"/>
-        </w:rPr>
-        <w:t>Title</w:t>
-      </w:r>
-    </w:p>
-    <w:p>
-      <w:pPr>
-        <w:pStyle w:val="bp"/>
-        <w:spacing w:before="0" w:after="0"/>
-        <w:rPr>
-          <w:rFonts w:ascii="Arial" w:hAnsi="Arial"/>
-          <w:color w:val="0000FF"/>
-          <w:sz w:val="28"/>
+          <w:szCs w:val="28"/>
+        </w:rPr>
+      </w:pPr>
+      <w:r>
+        <w:rPr>
+          <w:rFonts w:ascii="Arial" w:hAnsi="Arial"/>
+          <w:color w:val="0000FF"/>
+          <w:sz w:val="20"/>
+          <w:szCs w:val="28"/>
+        </w:rPr>
+        <w:t xml:space="preserve">String </w:t>
+      </w:r>
+      <w:r>
+        <w:rPr>
+          <w:rFonts w:ascii="Arial" w:hAnsi="Arial"/>
+          <w:color w:val="0000FF"/>
+          <w:sz w:val="20"/>
+          <w:szCs w:val="28"/>
+        </w:rPr>
+        <w:t>title</w:t>
+      </w:r>
+    </w:p>
+    <w:p>
+      <w:pPr>
+        <w:pStyle w:val="bp"/>
+        <w:spacing w:before="0" w:after="0"/>
+        <w:rPr>
+          <w:rFonts w:ascii="Arial" w:hAnsi="Arial"/>
+          <w:color w:val="0000FF"/>
+          <w:sz w:val="20"/>
           <w:szCs w:val="28"/>
         </w:rPr>
       </w:pPr>
@@ -2683,6 +2947,8 @@
         </w:rPr>
         <w:t xml:space="preserve">- </w:t>
       </w:r>
+      <w:proofErr w:type="spellStart"/>
+      <w:proofErr w:type="gramStart"/>
       <w:r>
         <w:rPr>
           <w:rFonts w:ascii="Arial" w:hAnsi="Arial"/>
@@ -2691,8 +2957,20 @@
           <w:sz w:val="24"/>
           <w:szCs w:val="24"/>
         </w:rPr>
-        <w:t>testFindLoansByBookTitle()</w:t>
-      </w:r>
+        <w:t>testFindLoansByBookTitle</w:t>
+      </w:r>
+      <w:proofErr w:type="spellEnd"/>
+      <w:r>
+        <w:rPr>
+          <w:rFonts w:ascii="Arial" w:hAnsi="Arial"/>
+          <w:b/>
+          <w:color w:val="0000FF"/>
+          <w:sz w:val="24"/>
+          <w:szCs w:val="24"/>
+        </w:rPr>
+        <w:t>()</w:t>
+      </w:r>
+      <w:proofErr w:type="gramEnd"/>
     </w:p>
     <w:p>
       <w:pPr>
@@ -2784,32 +3062,23 @@
           <w:sz w:val="20"/>
         </w:rPr>
       </w:pPr>
-      <w:r>
-        <w:rPr>
-          <w:rFonts w:ascii="Arial" w:hAnsi="Arial"/>
-          <w:color w:val="0000FF"/>
-          <w:sz w:val="20"/>
-        </w:rPr>
-        <w:t>String title = book.getTitle();</w:t>
-      </w:r>
-    </w:p>
-    <w:p>
-      <w:pPr>
-        <w:pStyle w:val="bp"/>
-        <w:spacing w:before="0" w:after="0"/>
-        <w:rPr>
-          <w:rFonts w:ascii="Arial" w:hAnsi="Arial"/>
-          <w:color w:val="0000FF"/>
-          <w:sz w:val="20"/>
-        </w:rPr>
-      </w:pPr>
-      <w:r>
-        <w:rPr>
-          <w:rFonts w:ascii="Arial" w:hAnsi="Arial"/>
-          <w:color w:val="0000FF"/>
-          <w:sz w:val="20"/>
-        </w:rPr>
-        <w:t>String tempTitle = loan.getBook().getTitle();</w:t>
+      <w:proofErr w:type="gramStart"/>
+      <w:r>
+        <w:rPr>
+          <w:rFonts w:ascii="Arial" w:hAnsi="Arial"/>
+          <w:color w:val="0000FF"/>
+          <w:sz w:val="20"/>
+        </w:rPr>
+        <w:t>title</w:t>
+      </w:r>
+      <w:proofErr w:type="gramEnd"/>
+      <w:r>
+        <w:rPr>
+          <w:rFonts w:ascii="Arial" w:hAnsi="Arial"/>
+          <w:color w:val="0000FF"/>
+          <w:sz w:val="20"/>
+        </w:rPr>
+        <w:t xml:space="preserve"> is valid</w:t>
       </w:r>
     </w:p>
     <w:p>
@@ -2858,13 +3127,23 @@
           <w:sz w:val="20"/>
         </w:rPr>
       </w:pPr>
-      <w:r>
-        <w:rPr>
-          <w:rFonts w:ascii="Arial" w:hAnsi="Arial"/>
-          <w:color w:val="0000FF"/>
-          <w:sz w:val="20"/>
-        </w:rPr>
-        <w:t>assertEquals(title, tempTitle);</w:t>
+      <w:proofErr w:type="gramStart"/>
+      <w:r>
+        <w:rPr>
+          <w:rFonts w:ascii="Arial" w:hAnsi="Arial"/>
+          <w:color w:val="0000FF"/>
+          <w:sz w:val="20"/>
+        </w:rPr>
+        <w:t>title</w:t>
+      </w:r>
+      <w:proofErr w:type="gramEnd"/>
+      <w:r>
+        <w:rPr>
+          <w:rFonts w:ascii="Arial" w:hAnsi="Arial"/>
+          <w:color w:val="0000FF"/>
+          <w:sz w:val="20"/>
+        </w:rPr>
+        <w:t xml:space="preserve"> exits</w:t>
       </w:r>
     </w:p>
     <w:p>
@@ -2900,47 +3179,6 @@
           <w:sz w:val="20"/>
         </w:rPr>
         <w:t xml:space="preserve">: </w:t>
-      </w:r>
-    </w:p>
-    <w:p>
-      <w:pPr>
-        <w:pStyle w:val="bp"/>
-        <w:spacing w:before="0" w:after="0"/>
-        <w:rPr>
-          <w:rFonts w:ascii="Arial" w:hAnsi="Arial"/>
-          <w:color w:val="0000FF"/>
-          <w:sz w:val="20"/>
-        </w:rPr>
-      </w:pPr>
-      <w:r>
-        <w:rPr>
-          <w:rFonts w:ascii="Arial" w:hAnsi="Arial"/>
-          <w:color w:val="0000FF"/>
-          <w:sz w:val="20"/>
-        </w:rPr>
-        <w:t>Book</w:t>
-      </w:r>
-    </w:p>
-    <w:p>
-      <w:pPr>
-        <w:pStyle w:val="bp"/>
-        <w:numPr>
-          <w:ilvl w:val="0"/>
-          <w:numId w:val="34"/>
-        </w:numPr>
-        <w:spacing w:before="0" w:after="0"/>
-        <w:rPr>
-          <w:rFonts w:ascii="Arial" w:hAnsi="Arial"/>
-          <w:sz w:val="20"/>
-        </w:rPr>
-      </w:pPr>
-      <w:r>
-        <w:rPr>
-          <w:rFonts w:ascii="Arial" w:hAnsi="Arial"/>
-          <w:color w:val="0000FF"/>
-          <w:sz w:val="20"/>
-        </w:rPr>
-        <w:t>Title</w:t>
       </w:r>
     </w:p>
     <w:p>
@@ -2954,6 +3192,14 @@
           <w:szCs w:val="28"/>
         </w:rPr>
       </w:pPr>
+      <w:r>
+        <w:rPr>
+          <w:rFonts w:ascii="Arial" w:hAnsi="Arial"/>
+          <w:color w:val="0000FF"/>
+          <w:sz w:val="20"/>
+        </w:rPr>
+        <w:t>String title</w:t>
+      </w:r>
     </w:p>
     <w:p>
       <w:pPr>
@@ -2965,7 +3211,11 @@
           <w:szCs w:val="24"/>
         </w:rPr>
       </w:pPr>
-      <w:r>
+    </w:p>
+    <w:p>
+      <w:pPr>
+        <w:pStyle w:val="bp"/>
+        <w:spacing w:before="0" w:after="0"/>
         <w:rPr>
           <w:rFonts w:ascii="Arial" w:hAnsi="Arial"/>
           <w:b/>
@@ -2973,13 +3223,8 @@
           <w:sz w:val="24"/>
           <w:szCs w:val="24"/>
         </w:rPr>
-        <w:br w:type="page"/>
-      </w:r>
-    </w:p>
-    <w:p>
-      <w:pPr>
-        <w:pStyle w:val="bp"/>
-        <w:spacing w:before="0" w:after="0"/>
+      </w:pPr>
+      <w:r>
         <w:rPr>
           <w:rFonts w:ascii="Arial" w:hAnsi="Arial"/>
           <w:b/>
@@ -2987,16 +3232,6 @@
           <w:sz w:val="24"/>
           <w:szCs w:val="24"/>
         </w:rPr>
-      </w:pPr>
-      <w:r>
-        <w:rPr>
-          <w:rFonts w:ascii="Arial" w:hAnsi="Arial"/>
-          <w:b/>
-          <w:color w:val="0000FF"/>
-          <w:sz w:val="24"/>
-          <w:szCs w:val="24"/>
-        </w:rPr>
-        <w:lastRenderedPageBreak/>
         <w:t>10</w:t>
       </w:r>
       <w:r>
@@ -3008,6 +3243,8 @@
         </w:rPr>
         <w:t xml:space="preserve"> - </w:t>
       </w:r>
+      <w:proofErr w:type="spellStart"/>
+      <w:proofErr w:type="gramStart"/>
       <w:r>
         <w:rPr>
           <w:rFonts w:ascii="Arial" w:hAnsi="Arial"/>
@@ -3016,8 +3253,20 @@
           <w:sz w:val="24"/>
           <w:szCs w:val="24"/>
         </w:rPr>
-        <w:t>testUpdateOverDueStatus()</w:t>
-      </w:r>
+        <w:t>testUpdateOverDueStatus</w:t>
+      </w:r>
+      <w:proofErr w:type="spellEnd"/>
+      <w:r>
+        <w:rPr>
+          <w:rFonts w:ascii="Arial" w:hAnsi="Arial"/>
+          <w:b/>
+          <w:color w:val="0000FF"/>
+          <w:sz w:val="24"/>
+          <w:szCs w:val="24"/>
+        </w:rPr>
+        <w:t>()</w:t>
+      </w:r>
+      <w:proofErr w:type="gramEnd"/>
     </w:p>
     <w:p>
       <w:pPr>
@@ -3060,7 +3309,15 @@
           <w:color w:val="0000FF"/>
           <w:sz w:val="20"/>
         </w:rPr>
-        <w:t>Check the overdue status of a loan using the current date.</w:t>
+        <w:t>Update</w:t>
+      </w:r>
+      <w:r>
+        <w:rPr>
+          <w:rFonts w:ascii="Arial" w:hAnsi="Arial"/>
+          <w:color w:val="0000FF"/>
+          <w:sz w:val="20"/>
+        </w:rPr>
+        <w:t xml:space="preserve"> the overdue status of a loan using the current date.</w:t>
       </w:r>
     </w:p>
     <w:p>
@@ -3109,51 +3366,23 @@
           <w:sz w:val="20"/>
         </w:rPr>
       </w:pPr>
-      <w:r>
-        <w:rPr>
-          <w:rFonts w:ascii="Arial" w:hAnsi="Arial"/>
-          <w:color w:val="0000FF"/>
-          <w:sz w:val="20"/>
-        </w:rPr>
-        <w:t>loan.commit(1);</w:t>
-      </w:r>
-    </w:p>
-    <w:p>
-      <w:pPr>
-        <w:pStyle w:val="bp"/>
-        <w:spacing w:before="0" w:after="0"/>
-        <w:rPr>
-          <w:rFonts w:ascii="Arial" w:hAnsi="Arial"/>
-          <w:color w:val="0000FF"/>
-          <w:sz w:val="20"/>
-        </w:rPr>
-      </w:pPr>
-      <w:r>
-        <w:rPr>
-          <w:rFonts w:ascii="Arial" w:hAnsi="Arial"/>
-          <w:color w:val="0000FF"/>
-          <w:sz w:val="20"/>
-        </w:rPr>
-        <w:t>loan.isOverDue();</w:t>
-      </w:r>
-    </w:p>
-    <w:p>
-      <w:pPr>
-        <w:pStyle w:val="bp"/>
-        <w:spacing w:before="0" w:after="0"/>
-        <w:rPr>
-          <w:rFonts w:ascii="Arial" w:hAnsi="Arial"/>
-          <w:color w:val="0000FF"/>
-          <w:sz w:val="20"/>
-        </w:rPr>
-      </w:pPr>
-      <w:r>
-        <w:rPr>
-          <w:rFonts w:ascii="Arial" w:hAnsi="Arial"/>
-          <w:color w:val="0000FF"/>
-          <w:sz w:val="20"/>
-        </w:rPr>
-        <w:t>boolean overDue = loan.checkOverDue(currentDate);</w:t>
+      <w:proofErr w:type="gramStart"/>
+      <w:r>
+        <w:rPr>
+          <w:rFonts w:ascii="Arial" w:hAnsi="Arial"/>
+          <w:color w:val="0000FF"/>
+          <w:sz w:val="20"/>
+        </w:rPr>
+        <w:t>loan</w:t>
+      </w:r>
+      <w:proofErr w:type="gramEnd"/>
+      <w:r>
+        <w:rPr>
+          <w:rFonts w:ascii="Arial" w:hAnsi="Arial"/>
+          <w:color w:val="0000FF"/>
+          <w:sz w:val="20"/>
+        </w:rPr>
+        <w:t xml:space="preserve"> is valid</w:t>
       </w:r>
     </w:p>
     <w:p>
@@ -3202,14 +3431,34 @@
           <w:sz w:val="20"/>
         </w:rPr>
       </w:pPr>
-      <w:r>
-        <w:rPr>
-          <w:rFonts w:ascii="Arial" w:hAnsi="Arial"/>
-          <w:color w:val="0000FF"/>
-          <w:sz w:val="20"/>
-        </w:rPr>
-        <w:t>assertTrue(overDue);</w:t>
-      </w:r>
+      <w:proofErr w:type="gramStart"/>
+      <w:r>
+        <w:rPr>
+          <w:rFonts w:ascii="Arial" w:hAnsi="Arial"/>
+          <w:color w:val="0000FF"/>
+          <w:sz w:val="20"/>
+        </w:rPr>
+        <w:t>set</w:t>
+      </w:r>
+      <w:proofErr w:type="gramEnd"/>
+      <w:r>
+        <w:rPr>
+          <w:rFonts w:ascii="Arial" w:hAnsi="Arial"/>
+          <w:color w:val="0000FF"/>
+          <w:sz w:val="20"/>
+        </w:rPr>
+        <w:t xml:space="preserve"> overdue state using </w:t>
+      </w:r>
+      <w:proofErr w:type="spellStart"/>
+      <w:r>
+        <w:rPr>
+          <w:rFonts w:ascii="Arial" w:hAnsi="Arial"/>
+          <w:color w:val="0000FF"/>
+          <w:sz w:val="20"/>
+        </w:rPr>
+        <w:t>currentDate</w:t>
+      </w:r>
+      <w:proofErr w:type="spellEnd"/>
     </w:p>
     <w:p>
       <w:pPr>
@@ -3261,8 +3510,18 @@
           <w:color w:val="0000FF"/>
           <w:sz w:val="20"/>
         </w:rPr>
-        <w:t>This case requires the current date to instantiate the overdue method.</w:t>
-      </w:r>
+        <w:t xml:space="preserve">Date </w:t>
+      </w:r>
+      <w:proofErr w:type="spellStart"/>
+      <w:r>
+        <w:rPr>
+          <w:rFonts w:ascii="Arial" w:hAnsi="Arial"/>
+          <w:color w:val="0000FF"/>
+          <w:sz w:val="20"/>
+        </w:rPr>
+        <w:t>currentDate</w:t>
+      </w:r>
+      <w:proofErr w:type="spellEnd"/>
     </w:p>
     <w:p>
       <w:pPr>
@@ -3307,6 +3566,8 @@
         </w:rPr>
         <w:t xml:space="preserve"> - </w:t>
       </w:r>
+      <w:proofErr w:type="spellStart"/>
+      <w:proofErr w:type="gramStart"/>
       <w:r>
         <w:rPr>
           <w:rFonts w:ascii="Arial" w:hAnsi="Arial"/>
@@ -3315,8 +3576,20 @@
           <w:sz w:val="24"/>
           <w:szCs w:val="24"/>
         </w:rPr>
-        <w:t>testGetNextID()</w:t>
-      </w:r>
+        <w:t>testGetNextID</w:t>
+      </w:r>
+      <w:proofErr w:type="spellEnd"/>
+      <w:r>
+        <w:rPr>
+          <w:rFonts w:ascii="Arial" w:hAnsi="Arial"/>
+          <w:b/>
+          <w:color w:val="0000FF"/>
+          <w:sz w:val="24"/>
+          <w:szCs w:val="24"/>
+        </w:rPr>
+        <w:t>()</w:t>
+      </w:r>
+      <w:proofErr w:type="gramEnd"/>
     </w:p>
     <w:p>
       <w:pPr>
@@ -3359,7 +3632,25 @@
           <w:color w:val="0000FF"/>
           <w:sz w:val="20"/>
         </w:rPr>
-        <w:t>Check the getNextID method to confirm the starting ID is equal to 0.</w:t>
+        <w:t xml:space="preserve">Check the </w:t>
+      </w:r>
+      <w:proofErr w:type="spellStart"/>
+      <w:r>
+        <w:rPr>
+          <w:rFonts w:ascii="Arial" w:hAnsi="Arial"/>
+          <w:color w:val="0000FF"/>
+          <w:sz w:val="20"/>
+        </w:rPr>
+        <w:t>getNextID</w:t>
+      </w:r>
+      <w:proofErr w:type="spellEnd"/>
+      <w:r>
+        <w:rPr>
+          <w:rFonts w:ascii="Arial" w:hAnsi="Arial"/>
+          <w:color w:val="0000FF"/>
+          <w:sz w:val="20"/>
+        </w:rPr>
+        <w:t xml:space="preserve"> method to confirm the starting ID is equal to 0.</w:t>
       </w:r>
     </w:p>
     <w:p>
@@ -3408,13 +3699,41 @@
           <w:sz w:val="20"/>
         </w:rPr>
       </w:pPr>
-      <w:r>
-        <w:rPr>
-          <w:rFonts w:ascii="Arial" w:hAnsi="Arial"/>
-          <w:color w:val="0000FF"/>
-          <w:sz w:val="20"/>
-        </w:rPr>
-        <w:t>int actualID = loan.getID();</w:t>
+      <w:proofErr w:type="gramStart"/>
+      <w:r>
+        <w:rPr>
+          <w:rFonts w:ascii="Arial" w:hAnsi="Arial"/>
+          <w:color w:val="0000FF"/>
+          <w:sz w:val="20"/>
+        </w:rPr>
+        <w:t>set</w:t>
+      </w:r>
+      <w:proofErr w:type="gramEnd"/>
+      <w:r>
+        <w:rPr>
+          <w:rFonts w:ascii="Arial" w:hAnsi="Arial"/>
+          <w:color w:val="0000FF"/>
+          <w:sz w:val="20"/>
+        </w:rPr>
+        <w:t xml:space="preserve"> </w:t>
+      </w:r>
+      <w:proofErr w:type="spellStart"/>
+      <w:r>
+        <w:rPr>
+          <w:rFonts w:ascii="Arial" w:hAnsi="Arial"/>
+          <w:color w:val="0000FF"/>
+          <w:sz w:val="20"/>
+        </w:rPr>
+        <w:t>actualID</w:t>
+      </w:r>
+      <w:proofErr w:type="spellEnd"/>
+      <w:r>
+        <w:rPr>
+          <w:rFonts w:ascii="Arial" w:hAnsi="Arial"/>
+          <w:color w:val="0000FF"/>
+          <w:sz w:val="20"/>
+        </w:rPr>
+        <w:t xml:space="preserve"> to id</w:t>
       </w:r>
     </w:p>
     <w:p>
@@ -3462,13 +3781,33 @@
           <w:sz w:val="20"/>
         </w:rPr>
       </w:pPr>
-      <w:r>
-        <w:rPr>
-          <w:rFonts w:ascii="Arial" w:hAnsi="Arial"/>
-          <w:color w:val="0000FF"/>
-          <w:sz w:val="20"/>
-        </w:rPr>
-        <w:t>assertEquals(0, actualID);</w:t>
+      <w:proofErr w:type="spellStart"/>
+      <w:proofErr w:type="gramStart"/>
+      <w:r>
+        <w:rPr>
+          <w:rFonts w:ascii="Arial" w:hAnsi="Arial"/>
+          <w:color w:val="0000FF"/>
+          <w:sz w:val="20"/>
+        </w:rPr>
+        <w:t>actualID</w:t>
+      </w:r>
+      <w:proofErr w:type="spellEnd"/>
+      <w:proofErr w:type="gramEnd"/>
+      <w:r>
+        <w:rPr>
+          <w:rFonts w:ascii="Arial" w:hAnsi="Arial"/>
+          <w:color w:val="0000FF"/>
+          <w:sz w:val="20"/>
+        </w:rPr>
+        <w:t xml:space="preserve"> equals </w:t>
+      </w:r>
+      <w:r>
+        <w:rPr>
+          <w:rFonts w:ascii="Arial" w:hAnsi="Arial"/>
+          <w:color w:val="0000FF"/>
+          <w:sz w:val="20"/>
+        </w:rPr>
+        <w:t>0</w:t>
       </w:r>
     </w:p>
     <w:p>
@@ -3515,22 +3854,34 @@
           <w:sz w:val="20"/>
         </w:rPr>
       </w:pPr>
-      <w:r>
-        <w:rPr>
-          <w:rFonts w:ascii="Arial" w:hAnsi="Arial"/>
-          <w:color w:val="0000FF"/>
-          <w:sz w:val="20"/>
-        </w:rPr>
-        <w:t xml:space="preserve">An instance of ILoan </w:t>
-      </w:r>
-      <w:r>
-        <w:rPr>
-          <w:rFonts w:ascii="Arial" w:hAnsi="Arial"/>
-          <w:color w:val="0000FF"/>
-          <w:sz w:val="20"/>
-        </w:rPr>
-        <w:t>should be created then reference given to the getID method.</w:t>
-      </w:r>
+      <w:proofErr w:type="spellStart"/>
+      <w:r>
+        <w:rPr>
+          <w:rFonts w:ascii="Arial" w:hAnsi="Arial"/>
+          <w:color w:val="0000FF"/>
+          <w:sz w:val="20"/>
+        </w:rPr>
+        <w:t>Int</w:t>
+      </w:r>
+      <w:proofErr w:type="spellEnd"/>
+      <w:r>
+        <w:rPr>
+          <w:rFonts w:ascii="Arial" w:hAnsi="Arial"/>
+          <w:color w:val="0000FF"/>
+          <w:sz w:val="20"/>
+        </w:rPr>
+        <w:t xml:space="preserve"> </w:t>
+      </w:r>
+      <w:proofErr w:type="spellStart"/>
+      <w:r>
+        <w:rPr>
+          <w:rFonts w:ascii="Arial" w:hAnsi="Arial"/>
+          <w:color w:val="0000FF"/>
+          <w:sz w:val="20"/>
+        </w:rPr>
+        <w:t>actualID</w:t>
+      </w:r>
+      <w:proofErr w:type="spellEnd"/>
     </w:p>
     <w:p>
       <w:pPr>
@@ -3546,8 +3897,6 @@
     </w:p>
     <w:p>
       <w:pPr>
-        <w:pStyle w:val="bp"/>
-        <w:spacing w:before="0" w:after="0"/>
         <w:rPr>
           <w:rFonts w:ascii="Arial" w:hAnsi="Arial"/>
           <w:b/>
@@ -3564,6 +3913,30 @@
           <w:sz w:val="24"/>
           <w:szCs w:val="24"/>
         </w:rPr>
+        <w:br w:type="page"/>
+      </w:r>
+    </w:p>
+    <w:p>
+      <w:pPr>
+        <w:pStyle w:val="bp"/>
+        <w:spacing w:before="0" w:after="0"/>
+        <w:rPr>
+          <w:rFonts w:ascii="Arial" w:hAnsi="Arial"/>
+          <w:b/>
+          <w:color w:val="0000FF"/>
+          <w:sz w:val="24"/>
+          <w:szCs w:val="24"/>
+        </w:rPr>
+      </w:pPr>
+      <w:r>
+        <w:rPr>
+          <w:rFonts w:ascii="Arial" w:hAnsi="Arial"/>
+          <w:b/>
+          <w:color w:val="0000FF"/>
+          <w:sz w:val="24"/>
+          <w:szCs w:val="24"/>
+        </w:rPr>
+        <w:lastRenderedPageBreak/>
         <w:t>12</w:t>
       </w:r>
       <w:r>
@@ -3575,6 +3948,8 @@
         </w:rPr>
         <w:t xml:space="preserve"> - </w:t>
       </w:r>
+      <w:proofErr w:type="spellStart"/>
+      <w:proofErr w:type="gramStart"/>
       <w:r>
         <w:rPr>
           <w:rFonts w:ascii="Arial" w:hAnsi="Arial"/>
@@ -3583,8 +3958,20 @@
           <w:sz w:val="24"/>
           <w:szCs w:val="24"/>
         </w:rPr>
-        <w:t>testCreateLoanNullBorrower()</w:t>
-      </w:r>
+        <w:t>testCreateLoanNullBorrower</w:t>
+      </w:r>
+      <w:proofErr w:type="spellEnd"/>
+      <w:r>
+        <w:rPr>
+          <w:rFonts w:ascii="Arial" w:hAnsi="Arial"/>
+          <w:b/>
+          <w:color w:val="0000FF"/>
+          <w:sz w:val="24"/>
+          <w:szCs w:val="24"/>
+        </w:rPr>
+        <w:t>()</w:t>
+      </w:r>
+      <w:proofErr w:type="gramEnd"/>
     </w:p>
     <w:p>
       <w:pPr>
@@ -3627,15 +4014,47 @@
           <w:color w:val="0000FF"/>
           <w:sz w:val="20"/>
         </w:rPr>
-        <w:t>Tests if borrower details are empty a</w:t>
-      </w:r>
-      <w:r>
-        <w:rPr>
-          <w:rFonts w:ascii="Arial" w:hAnsi="Arial"/>
-          <w:color w:val="0000FF"/>
-          <w:sz w:val="20"/>
-        </w:rPr>
-        <w:t>nd book details contain detail. I</w:t>
+        <w:t xml:space="preserve">Tests if borrower details are </w:t>
+      </w:r>
+      <w:r>
+        <w:rPr>
+          <w:rFonts w:ascii="Arial" w:hAnsi="Arial"/>
+          <w:color w:val="0000FF"/>
+          <w:sz w:val="20"/>
+        </w:rPr>
+        <w:t>invalid</w:t>
+      </w:r>
+      <w:r>
+        <w:rPr>
+          <w:rFonts w:ascii="Arial" w:hAnsi="Arial"/>
+          <w:color w:val="0000FF"/>
+          <w:sz w:val="20"/>
+        </w:rPr>
+        <w:t xml:space="preserve"> a</w:t>
+      </w:r>
+      <w:r>
+        <w:rPr>
+          <w:rFonts w:ascii="Arial" w:hAnsi="Arial"/>
+          <w:color w:val="0000FF"/>
+          <w:sz w:val="20"/>
+        </w:rPr>
+        <w:t>nd book details</w:t>
+      </w:r>
+      <w:r>
+        <w:rPr>
+          <w:rFonts w:ascii="Arial" w:hAnsi="Arial"/>
+          <w:color w:val="0000FF"/>
+          <w:sz w:val="20"/>
+        </w:rPr>
+        <w:t xml:space="preserve"> valid</w:t>
+      </w:r>
+      <w:r>
+        <w:rPr>
+          <w:rFonts w:ascii="Arial" w:hAnsi="Arial"/>
+          <w:color w:val="0000FF"/>
+          <w:sz w:val="20"/>
+        </w:rPr>
+        <w:t>. I</w:t>
       </w:r>
       <w:r>
         <w:rPr>
@@ -3659,15 +4078,47 @@
           <w:color w:val="0000FF"/>
           <w:sz w:val="20"/>
         </w:rPr>
-        <w:t xml:space="preserve"> is empty </w:t>
-      </w:r>
-      <w:r>
-        <w:rPr>
-          <w:rFonts w:ascii="Arial" w:hAnsi="Arial"/>
-          <w:color w:val="0000FF"/>
-          <w:sz w:val="20"/>
-        </w:rPr>
-        <w:t xml:space="preserve">and the book contains detail </w:t>
+        <w:t xml:space="preserve"> is </w:t>
+      </w:r>
+      <w:r>
+        <w:rPr>
+          <w:rFonts w:ascii="Arial" w:hAnsi="Arial"/>
+          <w:color w:val="0000FF"/>
+          <w:sz w:val="20"/>
+        </w:rPr>
+        <w:t>invalid</w:t>
+      </w:r>
+      <w:r>
+        <w:rPr>
+          <w:rFonts w:ascii="Arial" w:hAnsi="Arial"/>
+          <w:color w:val="0000FF"/>
+          <w:sz w:val="20"/>
+        </w:rPr>
+        <w:t xml:space="preserve"> </w:t>
+      </w:r>
+      <w:r>
+        <w:rPr>
+          <w:rFonts w:ascii="Arial" w:hAnsi="Arial"/>
+          <w:color w:val="0000FF"/>
+          <w:sz w:val="20"/>
+        </w:rPr>
+        <w:t xml:space="preserve">and the book </w:t>
+      </w:r>
+      <w:r>
+        <w:rPr>
+          <w:rFonts w:ascii="Arial" w:hAnsi="Arial"/>
+          <w:color w:val="0000FF"/>
+          <w:sz w:val="20"/>
+        </w:rPr>
+        <w:t>valid</w:t>
+      </w:r>
+      <w:r>
+        <w:rPr>
+          <w:rFonts w:ascii="Arial" w:hAnsi="Arial"/>
+          <w:color w:val="0000FF"/>
+          <w:sz w:val="20"/>
+        </w:rPr>
+        <w:t xml:space="preserve"> </w:t>
       </w:r>
       <w:r>
         <w:rPr>
@@ -3740,51 +4191,76 @@
           <w:sz w:val="20"/>
         </w:rPr>
       </w:pPr>
-      <w:r>
-        <w:rPr>
-          <w:rFonts w:ascii="Arial" w:hAnsi="Arial"/>
-          <w:color w:val="0000FF"/>
-          <w:sz w:val="20"/>
-        </w:rPr>
-        <w:t>borrower = null;</w:t>
-      </w:r>
-    </w:p>
-    <w:p>
-      <w:pPr>
-        <w:pStyle w:val="bp"/>
-        <w:spacing w:before="0" w:after="0"/>
-        <w:rPr>
-          <w:rFonts w:ascii="Arial" w:hAnsi="Arial"/>
-          <w:color w:val="0000FF"/>
-          <w:sz w:val="20"/>
-        </w:rPr>
-      </w:pPr>
-      <w:r>
-        <w:rPr>
-          <w:rFonts w:ascii="Arial" w:hAnsi="Arial"/>
-          <w:color w:val="0000FF"/>
-          <w:sz w:val="20"/>
-        </w:rPr>
-        <w:t>IBook book1 = book;</w:t>
-      </w:r>
-    </w:p>
-    <w:p>
-      <w:pPr>
-        <w:pStyle w:val="bp"/>
-        <w:spacing w:before="0" w:after="0"/>
-        <w:rPr>
-          <w:rFonts w:ascii="Arial" w:hAnsi="Arial"/>
-          <w:color w:val="0000FF"/>
-          <w:sz w:val="20"/>
-        </w:rPr>
-      </w:pPr>
-      <w:r>
-        <w:rPr>
-          <w:rFonts w:ascii="Arial" w:hAnsi="Arial"/>
-          <w:color w:val="0000FF"/>
-          <w:sz w:val="20"/>
-        </w:rPr>
-        <w:t>loanMapDAO.createLoan(borrower, book);</w:t>
+      <w:proofErr w:type="gramStart"/>
+      <w:r>
+        <w:rPr>
+          <w:rFonts w:ascii="Arial" w:hAnsi="Arial"/>
+          <w:color w:val="0000FF"/>
+          <w:sz w:val="20"/>
+        </w:rPr>
+        <w:t>borrower</w:t>
+      </w:r>
+      <w:proofErr w:type="gramEnd"/>
+      <w:r>
+        <w:rPr>
+          <w:rFonts w:ascii="Arial" w:hAnsi="Arial"/>
+          <w:color w:val="0000FF"/>
+          <w:sz w:val="20"/>
+        </w:rPr>
+        <w:t xml:space="preserve"> </w:t>
+      </w:r>
+      <w:r>
+        <w:rPr>
+          <w:rFonts w:ascii="Arial" w:hAnsi="Arial"/>
+          <w:color w:val="0000FF"/>
+          <w:sz w:val="20"/>
+        </w:rPr>
+        <w:t>is invalid</w:t>
+      </w:r>
+    </w:p>
+    <w:p>
+      <w:pPr>
+        <w:pStyle w:val="bp"/>
+        <w:spacing w:before="0" w:after="0"/>
+        <w:rPr>
+          <w:rFonts w:ascii="Arial" w:hAnsi="Arial"/>
+          <w:color w:val="0000FF"/>
+          <w:sz w:val="20"/>
+        </w:rPr>
+      </w:pPr>
+      <w:proofErr w:type="gramStart"/>
+      <w:r>
+        <w:rPr>
+          <w:rFonts w:ascii="Arial" w:hAnsi="Arial"/>
+          <w:color w:val="0000FF"/>
+          <w:sz w:val="20"/>
+        </w:rPr>
+        <w:t>book</w:t>
+      </w:r>
+      <w:r>
+        <w:rPr>
+          <w:rFonts w:ascii="Arial" w:hAnsi="Arial"/>
+          <w:color w:val="0000FF"/>
+          <w:sz w:val="20"/>
+        </w:rPr>
+        <w:t>1</w:t>
+      </w:r>
+      <w:proofErr w:type="gramEnd"/>
+      <w:r>
+        <w:rPr>
+          <w:rFonts w:ascii="Arial" w:hAnsi="Arial"/>
+          <w:color w:val="0000FF"/>
+          <w:sz w:val="20"/>
+        </w:rPr>
+        <w:t xml:space="preserve"> </w:t>
+      </w:r>
+      <w:r>
+        <w:rPr>
+          <w:rFonts w:ascii="Arial" w:hAnsi="Arial"/>
+          <w:color w:val="0000FF"/>
+          <w:sz w:val="20"/>
+        </w:rPr>
+        <w:t>is valid</w:t>
       </w:r>
     </w:p>
     <w:p>
@@ -3833,33 +4309,34 @@
           <w:sz w:val="20"/>
         </w:rPr>
       </w:pPr>
-      <w:r>
-        <w:rPr>
-          <w:rFonts w:ascii="Arial" w:hAnsi="Arial"/>
-          <w:color w:val="0000FF"/>
-          <w:sz w:val="20"/>
-        </w:rPr>
-        <w:t>assertNull(borrower);</w:t>
-      </w:r>
-    </w:p>
-    <w:p>
-      <w:pPr>
-        <w:pStyle w:val="bp"/>
-        <w:spacing w:before="0" w:after="0"/>
-        <w:rPr>
-          <w:rFonts w:ascii="Arial" w:hAnsi="Arial"/>
-          <w:color w:val="0000FF"/>
-          <w:sz w:val="20"/>
-        </w:rPr>
-      </w:pPr>
-      <w:r>
-        <w:rPr>
-          <w:rFonts w:ascii="Arial" w:hAnsi="Arial"/>
-          <w:color w:val="0000FF"/>
-          <w:sz w:val="20"/>
-        </w:rPr>
-        <w:t>assertNotNull(book1);</w:t>
-      </w:r>
+      <w:proofErr w:type="gramStart"/>
+      <w:r>
+        <w:rPr>
+          <w:rFonts w:ascii="Arial" w:hAnsi="Arial"/>
+          <w:color w:val="0000FF"/>
+          <w:sz w:val="20"/>
+        </w:rPr>
+        <w:t>throw</w:t>
+      </w:r>
+      <w:proofErr w:type="gramEnd"/>
+      <w:r>
+        <w:rPr>
+          <w:rFonts w:ascii="Arial" w:hAnsi="Arial"/>
+          <w:color w:val="0000FF"/>
+          <w:sz w:val="20"/>
+        </w:rPr>
+        <w:t xml:space="preserve"> </w:t>
+      </w:r>
+      <w:proofErr w:type="spellStart"/>
+      <w:r>
+        <w:rPr>
+          <w:rFonts w:ascii="Arial" w:hAnsi="Arial"/>
+          <w:color w:val="0000FF"/>
+          <w:sz w:val="20"/>
+        </w:rPr>
+        <w:t>IllegalArgumentException</w:t>
+      </w:r>
+      <w:proofErr w:type="spellEnd"/>
     </w:p>
     <w:p>
       <w:pPr>
@@ -3899,69 +4376,49 @@
     <w:p>
       <w:pPr>
         <w:pStyle w:val="bp"/>
-        <w:numPr>
-          <w:ilvl w:val="0"/>
-          <w:numId w:val="34"/>
-        </w:numPr>
-        <w:spacing w:before="0" w:after="0"/>
-        <w:rPr>
-          <w:rFonts w:ascii="Arial" w:hAnsi="Arial"/>
-          <w:sz w:val="20"/>
-        </w:rPr>
-      </w:pPr>
-      <w:r>
-        <w:rPr>
-          <w:rFonts w:ascii="Arial" w:hAnsi="Arial"/>
-          <w:color w:val="0000FF"/>
-          <w:sz w:val="20"/>
-        </w:rPr>
-        <w:t>Borrower should contain null values</w:t>
-      </w:r>
-    </w:p>
-    <w:p>
-      <w:pPr>
-        <w:pStyle w:val="bp"/>
-        <w:numPr>
-          <w:ilvl w:val="0"/>
-          <w:numId w:val="34"/>
-        </w:numPr>
-        <w:spacing w:before="0" w:after="0"/>
-        <w:rPr>
-          <w:rFonts w:ascii="Arial" w:hAnsi="Arial"/>
-          <w:sz w:val="20"/>
-        </w:rPr>
-      </w:pPr>
-      <w:r>
-        <w:rPr>
-          <w:rFonts w:ascii="Arial" w:hAnsi="Arial"/>
-          <w:color w:val="0000FF"/>
-          <w:sz w:val="20"/>
-        </w:rPr>
-        <w:t>Create a</w:t>
-      </w:r>
-      <w:r>
-        <w:rPr>
-          <w:rFonts w:ascii="Arial" w:hAnsi="Arial"/>
-          <w:color w:val="0000FF"/>
-          <w:sz w:val="20"/>
-        </w:rPr>
-        <w:t>n</w:t>
-      </w:r>
-      <w:r>
-        <w:rPr>
-          <w:rFonts w:ascii="Arial" w:hAnsi="Arial"/>
-          <w:color w:val="0000FF"/>
-          <w:sz w:val="20"/>
-        </w:rPr>
-        <w:t xml:space="preserve"> </w:t>
-      </w:r>
-      <w:r>
-        <w:rPr>
-          <w:rFonts w:ascii="Arial" w:hAnsi="Arial"/>
-          <w:color w:val="0000FF"/>
-          <w:sz w:val="20"/>
-        </w:rPr>
-        <w:t xml:space="preserve">instance variable of IBook </w:t>
+        <w:spacing w:before="0" w:after="0"/>
+        <w:rPr>
+          <w:rFonts w:ascii="Arial" w:hAnsi="Arial"/>
+          <w:color w:val="0000FF"/>
+          <w:sz w:val="20"/>
+        </w:rPr>
+      </w:pPr>
+      <w:proofErr w:type="gramStart"/>
+      <w:r>
+        <w:rPr>
+          <w:rFonts w:ascii="Arial" w:hAnsi="Arial"/>
+          <w:color w:val="0000FF"/>
+          <w:sz w:val="20"/>
+        </w:rPr>
+        <w:t>bo</w:t>
+      </w:r>
+      <w:r>
+        <w:rPr>
+          <w:rFonts w:ascii="Arial" w:hAnsi="Arial"/>
+          <w:color w:val="0000FF"/>
+          <w:sz w:val="20"/>
+        </w:rPr>
+        <w:t>rrower</w:t>
+      </w:r>
+      <w:proofErr w:type="gramEnd"/>
+    </w:p>
+    <w:p>
+      <w:pPr>
+        <w:pStyle w:val="bp"/>
+        <w:spacing w:before="0" w:after="0"/>
+        <w:rPr>
+          <w:rFonts w:ascii="Arial" w:hAnsi="Arial"/>
+          <w:color w:val="0000FF"/>
+          <w:sz w:val="20"/>
+        </w:rPr>
+      </w:pPr>
+      <w:r>
+        <w:rPr>
+          <w:rFonts w:ascii="Arial" w:hAnsi="Arial"/>
+          <w:color w:val="0000FF"/>
+          <w:sz w:val="20"/>
+        </w:rPr>
+        <w:t>IBook book 1</w:t>
       </w:r>
     </w:p>
     <w:p>
@@ -3978,6 +4435,8 @@
     </w:p>
     <w:p>
       <w:pPr>
+        <w:pStyle w:val="bp"/>
+        <w:spacing w:before="0" w:after="0"/>
         <w:rPr>
           <w:rFonts w:ascii="Arial" w:hAnsi="Arial"/>
           <w:b/>
@@ -3994,30 +4453,6 @@
           <w:sz w:val="24"/>
           <w:szCs w:val="24"/>
         </w:rPr>
-        <w:br w:type="page"/>
-      </w:r>
-    </w:p>
-    <w:p>
-      <w:pPr>
-        <w:pStyle w:val="bp"/>
-        <w:spacing w:before="0" w:after="0"/>
-        <w:rPr>
-          <w:rFonts w:ascii="Arial" w:hAnsi="Arial"/>
-          <w:b/>
-          <w:color w:val="0000FF"/>
-          <w:sz w:val="24"/>
-          <w:szCs w:val="24"/>
-        </w:rPr>
-      </w:pPr>
-      <w:r>
-        <w:rPr>
-          <w:rFonts w:ascii="Arial" w:hAnsi="Arial"/>
-          <w:b/>
-          <w:color w:val="0000FF"/>
-          <w:sz w:val="24"/>
-          <w:szCs w:val="24"/>
-        </w:rPr>
-        <w:lastRenderedPageBreak/>
         <w:t>13</w:t>
       </w:r>
       <w:r>
@@ -4029,6 +4464,8 @@
         </w:rPr>
         <w:t xml:space="preserve"> - </w:t>
       </w:r>
+      <w:proofErr w:type="spellStart"/>
+      <w:proofErr w:type="gramStart"/>
       <w:r>
         <w:rPr>
           <w:rFonts w:ascii="Arial" w:hAnsi="Arial"/>
@@ -4037,8 +4474,20 @@
           <w:sz w:val="24"/>
           <w:szCs w:val="24"/>
         </w:rPr>
-        <w:t>testCreateLoanNullBook()</w:t>
-      </w:r>
+        <w:t>testCreateLoanNullBook</w:t>
+      </w:r>
+      <w:proofErr w:type="spellEnd"/>
+      <w:r>
+        <w:rPr>
+          <w:rFonts w:ascii="Arial" w:hAnsi="Arial"/>
+          <w:b/>
+          <w:color w:val="0000FF"/>
+          <w:sz w:val="24"/>
+          <w:szCs w:val="24"/>
+        </w:rPr>
+        <w:t>()</w:t>
+      </w:r>
+      <w:proofErr w:type="gramEnd"/>
     </w:p>
     <w:p>
       <w:pPr>
@@ -4081,7 +4530,23 @@
           <w:color w:val="0000FF"/>
           <w:sz w:val="20"/>
         </w:rPr>
-        <w:t>Tests if borrower contains details of borrower and the b</w:t>
+        <w:t xml:space="preserve">Tests if borrower </w:t>
+      </w:r>
+      <w:r>
+        <w:rPr>
+          <w:rFonts w:ascii="Arial" w:hAnsi="Arial"/>
+          <w:color w:val="0000FF"/>
+          <w:sz w:val="20"/>
+        </w:rPr>
+        <w:t>is valid and</w:t>
+      </w:r>
+      <w:r>
+        <w:rPr>
+          <w:rFonts w:ascii="Arial" w:hAnsi="Arial"/>
+          <w:color w:val="0000FF"/>
+          <w:sz w:val="20"/>
+        </w:rPr>
+        <w:t xml:space="preserve"> b</w:t>
       </w:r>
       <w:r>
         <w:rPr>
@@ -4097,7 +4562,15 @@
           <w:color w:val="0000FF"/>
           <w:sz w:val="20"/>
         </w:rPr>
-        <w:t>is empty or null. I</w:t>
+        <w:t>is invalid</w:t>
+      </w:r>
+      <w:r>
+        <w:rPr>
+          <w:rFonts w:ascii="Arial" w:hAnsi="Arial"/>
+          <w:color w:val="0000FF"/>
+          <w:sz w:val="20"/>
+        </w:rPr>
+        <w:t>. I</w:t>
       </w:r>
       <w:r>
         <w:rPr>
@@ -4121,15 +4594,55 @@
           <w:color w:val="0000FF"/>
           <w:sz w:val="20"/>
         </w:rPr>
-        <w:t xml:space="preserve"> is empty</w:t>
-      </w:r>
-      <w:r>
-        <w:rPr>
-          <w:rFonts w:ascii="Arial" w:hAnsi="Arial"/>
-          <w:color w:val="0000FF"/>
-          <w:sz w:val="20"/>
-        </w:rPr>
-        <w:t xml:space="preserve"> and the borrower contains detail </w:t>
+        <w:t xml:space="preserve"> is </w:t>
+      </w:r>
+      <w:r>
+        <w:rPr>
+          <w:rFonts w:ascii="Arial" w:hAnsi="Arial"/>
+          <w:color w:val="0000FF"/>
+          <w:sz w:val="20"/>
+        </w:rPr>
+        <w:t>invalid</w:t>
+      </w:r>
+      <w:r>
+        <w:rPr>
+          <w:rFonts w:ascii="Arial" w:hAnsi="Arial"/>
+          <w:color w:val="0000FF"/>
+          <w:sz w:val="20"/>
+        </w:rPr>
+        <w:t xml:space="preserve"> and the </w:t>
+      </w:r>
+      <w:r>
+        <w:rPr>
+          <w:rFonts w:ascii="Arial" w:hAnsi="Arial"/>
+          <w:color w:val="0000FF"/>
+          <w:sz w:val="20"/>
+        </w:rPr>
+        <w:t>borrower</w:t>
+      </w:r>
+      <w:r>
+        <w:rPr>
+          <w:rFonts w:ascii="Arial" w:hAnsi="Arial"/>
+          <w:color w:val="0000FF"/>
+          <w:sz w:val="20"/>
+        </w:rPr>
+        <w:t xml:space="preserve"> </w:t>
+      </w:r>
+      <w:r>
+        <w:rPr>
+          <w:rFonts w:ascii="Arial" w:hAnsi="Arial"/>
+          <w:color w:val="0000FF"/>
+          <w:sz w:val="20"/>
+        </w:rPr>
+        <w:t>valid</w:t>
+      </w:r>
+      <w:r>
+        <w:rPr>
+          <w:rFonts w:ascii="Arial" w:hAnsi="Arial"/>
+          <w:color w:val="0000FF"/>
+          <w:sz w:val="20"/>
+        </w:rPr>
+        <w:t xml:space="preserve"> </w:t>
       </w:r>
       <w:r>
         <w:rPr>
@@ -4186,32 +4699,76 @@
           <w:sz w:val="20"/>
         </w:rPr>
       </w:pPr>
-      <w:r>
-        <w:rPr>
-          <w:rFonts w:ascii="Arial" w:hAnsi="Arial"/>
-          <w:color w:val="0000FF"/>
-          <w:sz w:val="20"/>
-        </w:rPr>
-        <w:t>book = null;</w:t>
-      </w:r>
-    </w:p>
-    <w:p>
-      <w:pPr>
-        <w:pStyle w:val="bp"/>
-        <w:spacing w:before="0" w:after="0"/>
-        <w:rPr>
-          <w:rFonts w:ascii="Arial" w:hAnsi="Arial"/>
-          <w:color w:val="0000FF"/>
-          <w:sz w:val="20"/>
-        </w:rPr>
-      </w:pPr>
-      <w:r>
-        <w:rPr>
-          <w:rFonts w:ascii="Arial" w:hAnsi="Arial"/>
-          <w:color w:val="0000FF"/>
-          <w:sz w:val="20"/>
-        </w:rPr>
-        <w:t>loanMapDAO.getLoanByBook(book);</w:t>
+      <w:proofErr w:type="gramStart"/>
+      <w:r>
+        <w:rPr>
+          <w:rFonts w:ascii="Arial" w:hAnsi="Arial"/>
+          <w:color w:val="0000FF"/>
+          <w:sz w:val="20"/>
+        </w:rPr>
+        <w:t>book</w:t>
+      </w:r>
+      <w:proofErr w:type="gramEnd"/>
+      <w:r>
+        <w:rPr>
+          <w:rFonts w:ascii="Arial" w:hAnsi="Arial"/>
+          <w:color w:val="0000FF"/>
+          <w:sz w:val="20"/>
+        </w:rPr>
+        <w:t xml:space="preserve"> </w:t>
+      </w:r>
+      <w:r>
+        <w:rPr>
+          <w:rFonts w:ascii="Arial" w:hAnsi="Arial"/>
+          <w:color w:val="0000FF"/>
+          <w:sz w:val="20"/>
+        </w:rPr>
+        <w:t>is invalid</w:t>
+      </w:r>
+    </w:p>
+    <w:p>
+      <w:pPr>
+        <w:pStyle w:val="bp"/>
+        <w:spacing w:before="0" w:after="0"/>
+        <w:rPr>
+          <w:rFonts w:ascii="Arial" w:hAnsi="Arial"/>
+          <w:color w:val="0000FF"/>
+          <w:sz w:val="20"/>
+        </w:rPr>
+      </w:pPr>
+      <w:proofErr w:type="gramStart"/>
+      <w:r>
+        <w:rPr>
+          <w:rFonts w:ascii="Arial" w:hAnsi="Arial"/>
+          <w:color w:val="0000FF"/>
+          <w:sz w:val="20"/>
+        </w:rPr>
+        <w:t>borrower</w:t>
+      </w:r>
+      <w:r>
+        <w:rPr>
+          <w:rFonts w:ascii="Arial" w:hAnsi="Arial"/>
+          <w:color w:val="0000FF"/>
+          <w:sz w:val="20"/>
+        </w:rPr>
+        <w:t>1</w:t>
+      </w:r>
+      <w:proofErr w:type="gramEnd"/>
+      <w:r>
+        <w:rPr>
+          <w:rFonts w:ascii="Arial" w:hAnsi="Arial"/>
+          <w:color w:val="0000FF"/>
+          <w:sz w:val="20"/>
+        </w:rPr>
+        <w:t xml:space="preserve"> </w:t>
+      </w:r>
+      <w:r>
+        <w:rPr>
+          <w:rFonts w:ascii="Arial" w:hAnsi="Arial"/>
+          <w:color w:val="0000FF"/>
+          <w:sz w:val="20"/>
+        </w:rPr>
+        <w:t>is valid</w:t>
       </w:r>
     </w:p>
     <w:p>
@@ -4260,14 +4817,34 @@
           <w:sz w:val="20"/>
         </w:rPr>
       </w:pPr>
-      <w:r>
-        <w:rPr>
-          <w:rFonts w:ascii="Arial" w:hAnsi="Arial"/>
-          <w:color w:val="0000FF"/>
-          <w:sz w:val="20"/>
-        </w:rPr>
-        <w:t>assertNull(book);</w:t>
-      </w:r>
+      <w:proofErr w:type="gramStart"/>
+      <w:r>
+        <w:rPr>
+          <w:rFonts w:ascii="Arial" w:hAnsi="Arial"/>
+          <w:color w:val="0000FF"/>
+          <w:sz w:val="20"/>
+        </w:rPr>
+        <w:t>throw</w:t>
+      </w:r>
+      <w:proofErr w:type="gramEnd"/>
+      <w:r>
+        <w:rPr>
+          <w:rFonts w:ascii="Arial" w:hAnsi="Arial"/>
+          <w:color w:val="0000FF"/>
+          <w:sz w:val="20"/>
+        </w:rPr>
+        <w:t xml:space="preserve"> </w:t>
+      </w:r>
+      <w:proofErr w:type="spellStart"/>
+      <w:r>
+        <w:rPr>
+          <w:rFonts w:ascii="Arial" w:hAnsi="Arial"/>
+          <w:color w:val="0000FF"/>
+          <w:sz w:val="20"/>
+        </w:rPr>
+        <w:t>IllegalArgumentException</w:t>
+      </w:r>
+      <w:proofErr w:type="spellEnd"/>
     </w:p>
     <w:p>
       <w:pPr>
@@ -4310,32 +4887,64 @@
         <w:spacing w:before="0" w:after="0"/>
         <w:rPr>
           <w:rFonts w:ascii="Arial" w:hAnsi="Arial"/>
-          <w:sz w:val="20"/>
-        </w:rPr>
-      </w:pPr>
-      <w:r>
-        <w:rPr>
-          <w:rFonts w:ascii="Arial" w:hAnsi="Arial"/>
-          <w:color w:val="0000FF"/>
-          <w:sz w:val="20"/>
-        </w:rPr>
-        <w:t>B</w:t>
-      </w:r>
-      <w:r>
-        <w:rPr>
-          <w:rFonts w:ascii="Arial" w:hAnsi="Arial"/>
-          <w:color w:val="0000FF"/>
-          <w:sz w:val="20"/>
-        </w:rPr>
-        <w:t>ook</w:t>
-      </w:r>
-      <w:r>
-        <w:rPr>
-          <w:rFonts w:ascii="Arial" w:hAnsi="Arial"/>
-          <w:color w:val="0000FF"/>
-          <w:sz w:val="20"/>
-        </w:rPr>
-        <w:t xml:space="preserve"> should contain null values</w:t>
+          <w:color w:val="0000FF"/>
+          <w:sz w:val="20"/>
+        </w:rPr>
+      </w:pPr>
+      <w:proofErr w:type="gramStart"/>
+      <w:r>
+        <w:rPr>
+          <w:rFonts w:ascii="Arial" w:hAnsi="Arial"/>
+          <w:color w:val="0000FF"/>
+          <w:sz w:val="20"/>
+        </w:rPr>
+        <w:t>book</w:t>
+      </w:r>
+      <w:proofErr w:type="gramEnd"/>
+    </w:p>
+    <w:p>
+      <w:pPr>
+        <w:pStyle w:val="bp"/>
+        <w:spacing w:before="0" w:after="0"/>
+        <w:rPr>
+          <w:rFonts w:ascii="Arial" w:hAnsi="Arial"/>
+          <w:color w:val="0000FF"/>
+          <w:sz w:val="20"/>
+        </w:rPr>
+      </w:pPr>
+      <w:proofErr w:type="spellStart"/>
+      <w:r>
+        <w:rPr>
+          <w:rFonts w:ascii="Arial" w:hAnsi="Arial"/>
+          <w:color w:val="0000FF"/>
+          <w:sz w:val="20"/>
+        </w:rPr>
+        <w:t>I</w:t>
+      </w:r>
+      <w:r>
+        <w:rPr>
+          <w:rFonts w:ascii="Arial" w:hAnsi="Arial"/>
+          <w:color w:val="0000FF"/>
+          <w:sz w:val="20"/>
+        </w:rPr>
+        <w:t>Member</w:t>
+      </w:r>
+      <w:proofErr w:type="spellEnd"/>
+      <w:r>
+        <w:rPr>
+          <w:rFonts w:ascii="Arial" w:hAnsi="Arial"/>
+          <w:color w:val="0000FF"/>
+          <w:sz w:val="20"/>
+        </w:rPr>
+        <w:t xml:space="preserve"> bo</w:t>
+      </w:r>
+      <w:r>
+        <w:rPr>
+          <w:rFonts w:ascii="Arial" w:hAnsi="Arial"/>
+          <w:color w:val="0000FF"/>
+          <w:sz w:val="20"/>
+        </w:rPr>
+        <w:t>rrower1</w:t>
       </w:r>
     </w:p>
     <w:p>
@@ -4381,6 +4990,8 @@
         </w:rPr>
         <w:t xml:space="preserve"> - </w:t>
       </w:r>
+      <w:proofErr w:type="spellStart"/>
+      <w:proofErr w:type="gramStart"/>
       <w:r>
         <w:rPr>
           <w:rFonts w:ascii="Arial" w:hAnsi="Arial"/>
@@ -4389,8 +5000,20 @@
           <w:sz w:val="24"/>
           <w:szCs w:val="24"/>
         </w:rPr>
-        <w:t>testCommitLoan()</w:t>
-      </w:r>
+        <w:t>testCommitLoan</w:t>
+      </w:r>
+      <w:proofErr w:type="spellEnd"/>
+      <w:r>
+        <w:rPr>
+          <w:rFonts w:ascii="Arial" w:hAnsi="Arial"/>
+          <w:b/>
+          <w:color w:val="0000FF"/>
+          <w:sz w:val="24"/>
+          <w:szCs w:val="24"/>
+        </w:rPr>
+        <w:t>()</w:t>
+      </w:r>
+      <w:proofErr w:type="gramEnd"/>
     </w:p>
     <w:p>
       <w:pPr>
@@ -4482,207 +5105,158 @@
           <w:sz w:val="20"/>
         </w:rPr>
       </w:pPr>
-      <w:r>
-        <w:rPr>
-          <w:rFonts w:ascii="Arial" w:hAnsi="Arial"/>
-          <w:color w:val="0000FF"/>
-          <w:sz w:val="20"/>
-        </w:rPr>
-        <w:t>loanMapDAO.commitLoan(loan);</w:t>
-      </w:r>
-    </w:p>
-    <w:p>
-      <w:pPr>
-        <w:pStyle w:val="bp"/>
-        <w:spacing w:before="0" w:after="0"/>
-        <w:rPr>
-          <w:rFonts w:ascii="Arial" w:hAnsi="Arial"/>
-          <w:color w:val="0000FF"/>
-          <w:sz w:val="20"/>
-        </w:rPr>
-      </w:pPr>
-      <w:r>
-        <w:rPr>
-          <w:rFonts w:ascii="Arial" w:hAnsi="Arial"/>
-          <w:color w:val="0000FF"/>
-          <w:sz w:val="20"/>
-        </w:rPr>
-        <w:t>int id = 1;</w:t>
-      </w:r>
-    </w:p>
-    <w:p>
-      <w:pPr>
-        <w:pStyle w:val="bp"/>
-        <w:spacing w:before="0" w:after="0"/>
-        <w:rPr>
-          <w:rFonts w:ascii="Arial" w:hAnsi="Arial"/>
-          <w:sz w:val="20"/>
-          <w:u w:val="single"/>
-        </w:rPr>
-      </w:pPr>
-    </w:p>
-    <w:p>
-      <w:pPr>
-        <w:pStyle w:val="bp"/>
-        <w:spacing w:before="0" w:after="0"/>
-        <w:rPr>
-          <w:rFonts w:ascii="Arial" w:hAnsi="Arial"/>
-          <w:sz w:val="20"/>
-        </w:rPr>
-      </w:pPr>
-      <w:r>
-        <w:rPr>
-          <w:rFonts w:ascii="Arial" w:hAnsi="Arial"/>
-          <w:sz w:val="20"/>
-          <w:u w:val="single"/>
-        </w:rPr>
-        <w:t>Post-conditions</w:t>
-      </w:r>
-      <w:r>
-        <w:rPr>
-          <w:rFonts w:ascii="Arial" w:hAnsi="Arial"/>
-          <w:sz w:val="20"/>
-        </w:rPr>
-        <w:t xml:space="preserve">: </w:t>
-      </w:r>
-    </w:p>
-    <w:p>
-      <w:pPr>
-        <w:pStyle w:val="bp"/>
-        <w:spacing w:before="0" w:after="0"/>
-        <w:rPr>
-          <w:rFonts w:ascii="Arial" w:hAnsi="Arial"/>
-          <w:color w:val="0000FF"/>
-          <w:sz w:val="20"/>
-        </w:rPr>
-      </w:pPr>
-      <w:r>
-        <w:rPr>
-          <w:rFonts w:ascii="Arial" w:hAnsi="Arial"/>
-          <w:color w:val="0000FF"/>
-          <w:sz w:val="20"/>
-        </w:rPr>
-        <w:t>assertEquals(loan.getID(), id);</w:t>
-      </w:r>
-    </w:p>
-    <w:p>
-      <w:pPr>
-        <w:pStyle w:val="bp"/>
-        <w:spacing w:before="0" w:after="0"/>
-        <w:rPr>
-          <w:rFonts w:ascii="Arial" w:hAnsi="Arial"/>
-          <w:sz w:val="20"/>
-        </w:rPr>
-      </w:pPr>
-    </w:p>
-    <w:p>
-      <w:pPr>
-        <w:pStyle w:val="bp"/>
-        <w:spacing w:before="0" w:after="0"/>
-        <w:rPr>
-          <w:rFonts w:ascii="Arial" w:hAnsi="Arial"/>
-          <w:sz w:val="20"/>
-        </w:rPr>
-      </w:pPr>
-      <w:r>
-        <w:rPr>
-          <w:rFonts w:ascii="Arial" w:hAnsi="Arial"/>
-          <w:sz w:val="20"/>
-          <w:u w:val="single"/>
-        </w:rPr>
-        <w:t>Data required</w:t>
-      </w:r>
-      <w:r>
-        <w:rPr>
-          <w:rFonts w:ascii="Arial" w:hAnsi="Arial"/>
-          <w:sz w:val="20"/>
-        </w:rPr>
-        <w:t xml:space="preserve">: </w:t>
-      </w:r>
-    </w:p>
-    <w:p>
-      <w:pPr>
-        <w:pStyle w:val="bp"/>
-        <w:spacing w:before="0" w:after="0"/>
-        <w:rPr>
-          <w:rFonts w:ascii="Arial" w:hAnsi="Arial"/>
-          <w:color w:val="0000FF"/>
-          <w:sz w:val="20"/>
-        </w:rPr>
-      </w:pPr>
-      <w:r>
-        <w:rPr>
-          <w:rFonts w:ascii="Arial" w:hAnsi="Arial"/>
-          <w:color w:val="0000FF"/>
-          <w:sz w:val="20"/>
-        </w:rPr>
-        <w:t>An instance of ILoan</w:t>
-      </w:r>
-    </w:p>
-    <w:p>
-      <w:pPr>
-        <w:pStyle w:val="bp"/>
-        <w:numPr>
-          <w:ilvl w:val="0"/>
-          <w:numId w:val="34"/>
-        </w:numPr>
-        <w:spacing w:before="0" w:after="0"/>
-        <w:rPr>
-          <w:rFonts w:ascii="Arial" w:hAnsi="Arial"/>
-          <w:sz w:val="20"/>
-        </w:rPr>
-      </w:pPr>
-      <w:r>
-        <w:rPr>
-          <w:rFonts w:ascii="Arial" w:hAnsi="Arial"/>
-          <w:color w:val="0000FF"/>
-          <w:sz w:val="20"/>
-        </w:rPr>
-        <w:t>Loan</w:t>
-      </w:r>
-    </w:p>
-    <w:p>
-      <w:pPr>
-        <w:pStyle w:val="bp"/>
-        <w:spacing w:before="0" w:after="0"/>
-        <w:rPr>
-          <w:rFonts w:ascii="Arial" w:hAnsi="Arial"/>
-          <w:color w:val="0000FF"/>
-          <w:sz w:val="20"/>
-        </w:rPr>
-      </w:pPr>
-      <w:r>
-        <w:rPr>
-          <w:rFonts w:ascii="Arial" w:hAnsi="Arial"/>
-          <w:color w:val="0000FF"/>
-          <w:sz w:val="20"/>
-        </w:rPr>
-        <w:t>Variable to replicate loan number</w:t>
-      </w:r>
-    </w:p>
-    <w:p>
-      <w:pPr>
-        <w:pStyle w:val="bp"/>
-        <w:numPr>
-          <w:ilvl w:val="0"/>
-          <w:numId w:val="34"/>
-        </w:numPr>
-        <w:spacing w:before="0" w:after="0"/>
-        <w:rPr>
-          <w:rFonts w:ascii="Arial" w:hAnsi="Arial"/>
-          <w:sz w:val="20"/>
-        </w:rPr>
-      </w:pPr>
-      <w:r>
-        <w:rPr>
-          <w:rFonts w:ascii="Arial" w:hAnsi="Arial"/>
-          <w:color w:val="0000FF"/>
-          <w:sz w:val="20"/>
-        </w:rPr>
-        <w:t>Id = 1</w:t>
+      <w:proofErr w:type="spellStart"/>
+      <w:proofErr w:type="gramStart"/>
+      <w:r>
+        <w:rPr>
+          <w:rFonts w:ascii="Arial" w:hAnsi="Arial"/>
+          <w:color w:val="0000FF"/>
+          <w:sz w:val="20"/>
+        </w:rPr>
+        <w:t>id</w:t>
+      </w:r>
+      <w:proofErr w:type="spellEnd"/>
+      <w:proofErr w:type="gramEnd"/>
+      <w:r>
+        <w:rPr>
+          <w:rFonts w:ascii="Arial" w:hAnsi="Arial"/>
+          <w:color w:val="0000FF"/>
+          <w:sz w:val="20"/>
+        </w:rPr>
+        <w:t xml:space="preserve"> is valid</w:t>
       </w:r>
       <w:bookmarkStart w:id="0" w:name="_GoBack"/>
       <w:bookmarkEnd w:id="0"/>
+    </w:p>
+    <w:p>
+      <w:pPr>
+        <w:pStyle w:val="bp"/>
+        <w:spacing w:before="0" w:after="0"/>
+        <w:rPr>
+          <w:rFonts w:ascii="Arial" w:hAnsi="Arial"/>
+          <w:sz w:val="20"/>
+          <w:u w:val="single"/>
+        </w:rPr>
+      </w:pPr>
+    </w:p>
+    <w:p>
+      <w:pPr>
+        <w:pStyle w:val="bp"/>
+        <w:spacing w:before="0" w:after="0"/>
+        <w:rPr>
+          <w:rFonts w:ascii="Arial" w:hAnsi="Arial"/>
+          <w:sz w:val="20"/>
+        </w:rPr>
+      </w:pPr>
+      <w:r>
+        <w:rPr>
+          <w:rFonts w:ascii="Arial" w:hAnsi="Arial"/>
+          <w:sz w:val="20"/>
+          <w:u w:val="single"/>
+        </w:rPr>
+        <w:t>Post-conditions</w:t>
+      </w:r>
+      <w:r>
+        <w:rPr>
+          <w:rFonts w:ascii="Arial" w:hAnsi="Arial"/>
+          <w:sz w:val="20"/>
+        </w:rPr>
+        <w:t xml:space="preserve">: </w:t>
+      </w:r>
+    </w:p>
+    <w:p>
+      <w:pPr>
+        <w:pStyle w:val="bp"/>
+        <w:spacing w:before="0" w:after="0"/>
+        <w:rPr>
+          <w:rFonts w:ascii="Arial" w:hAnsi="Arial"/>
+          <w:color w:val="0000FF"/>
+          <w:sz w:val="20"/>
+        </w:rPr>
+      </w:pPr>
+      <w:proofErr w:type="gramStart"/>
+      <w:r>
+        <w:rPr>
+          <w:rFonts w:ascii="Arial" w:hAnsi="Arial"/>
+          <w:color w:val="0000FF"/>
+          <w:sz w:val="20"/>
+        </w:rPr>
+        <w:t>id</w:t>
+      </w:r>
+      <w:proofErr w:type="gramEnd"/>
+      <w:r>
+        <w:rPr>
+          <w:rFonts w:ascii="Arial" w:hAnsi="Arial"/>
+          <w:color w:val="0000FF"/>
+          <w:sz w:val="20"/>
+        </w:rPr>
+        <w:t xml:space="preserve"> equals loan id</w:t>
+      </w:r>
+    </w:p>
+    <w:p>
+      <w:pPr>
+        <w:pStyle w:val="bp"/>
+        <w:spacing w:before="0" w:after="0"/>
+        <w:rPr>
+          <w:rFonts w:ascii="Arial" w:hAnsi="Arial"/>
+          <w:sz w:val="20"/>
+        </w:rPr>
+      </w:pPr>
+    </w:p>
+    <w:p>
+      <w:pPr>
+        <w:pStyle w:val="bp"/>
+        <w:spacing w:before="0" w:after="0"/>
+        <w:rPr>
+          <w:rFonts w:ascii="Arial" w:hAnsi="Arial"/>
+          <w:sz w:val="20"/>
+        </w:rPr>
+      </w:pPr>
+      <w:r>
+        <w:rPr>
+          <w:rFonts w:ascii="Arial" w:hAnsi="Arial"/>
+          <w:sz w:val="20"/>
+          <w:u w:val="single"/>
+        </w:rPr>
+        <w:t>Data required</w:t>
+      </w:r>
+      <w:r>
+        <w:rPr>
+          <w:rFonts w:ascii="Arial" w:hAnsi="Arial"/>
+          <w:sz w:val="20"/>
+        </w:rPr>
+        <w:t xml:space="preserve">: </w:t>
+      </w:r>
+    </w:p>
+    <w:p>
+      <w:pPr>
+        <w:pStyle w:val="bp"/>
+        <w:spacing w:before="0" w:after="0"/>
+        <w:rPr>
+          <w:rFonts w:ascii="Arial" w:hAnsi="Arial"/>
+          <w:sz w:val="20"/>
+        </w:rPr>
+      </w:pPr>
+      <w:proofErr w:type="spellStart"/>
+      <w:proofErr w:type="gramStart"/>
+      <w:r>
+        <w:rPr>
+          <w:rFonts w:ascii="Arial" w:hAnsi="Arial"/>
+          <w:color w:val="0000FF"/>
+          <w:sz w:val="20"/>
+        </w:rPr>
+        <w:t>int</w:t>
+      </w:r>
+      <w:proofErr w:type="spellEnd"/>
+      <w:proofErr w:type="gramEnd"/>
+      <w:r>
+        <w:rPr>
+          <w:rFonts w:ascii="Arial" w:hAnsi="Arial"/>
+          <w:color w:val="0000FF"/>
+          <w:sz w:val="20"/>
+        </w:rPr>
+        <w:t xml:space="preserve"> id</w:t>
+      </w:r>
     </w:p>
     <w:p>
       <w:pPr>
@@ -4817,7 +5391,7 @@
         <w:noProof/>
         <w:sz w:val="20"/>
       </w:rPr>
-      <w:t>3</w:t>
+      <w:t>2</w:t>
     </w:r>
     <w:r>
       <w:rPr>
@@ -4854,7 +5428,7 @@
         <w:noProof/>
         <w:sz w:val="20"/>
       </w:rPr>
-      <w:t>5</w:t>
+      <w:t>4</w:t>
     </w:r>
     <w:r>
       <w:rPr>
@@ -5380,6 +5954,118 @@
     </w:lvl>
   </w:abstractNum>
   <w:abstractNum w:abstractNumId="3" w15:restartNumberingAfterBreak="0">
+    <w:nsid w:val="12351C80"/>
+    <w:multiLevelType w:val="hybridMultilevel"/>
+    <w:tmpl w:val="E6527580"/>
+    <w:lvl w:ilvl="0" w:tplc="B0F88B42">
+      <w:numFmt w:val="bullet"/>
+      <w:lvlText w:val="-"/>
+      <w:lvlJc w:val="left"/>
+      <w:pPr>
+        <w:ind w:left="720" w:hanging="360"/>
+      </w:pPr>
+      <w:rPr>
+        <w:rFonts w:ascii="Arial" w:eastAsia="Times New Roman" w:hAnsi="Arial" w:cs="Arial" w:hint="default"/>
+      </w:rPr>
+    </w:lvl>
+    <w:lvl w:ilvl="1" w:tplc="0C090003" w:tentative="1">
+      <w:start w:val="1"/>
+      <w:numFmt w:val="bullet"/>
+      <w:lvlText w:val="o"/>
+      <w:lvlJc w:val="left"/>
+      <w:pPr>
+        <w:ind w:left="1440" w:hanging="360"/>
+      </w:pPr>
+      <w:rPr>
+        <w:rFonts w:ascii="Courier New" w:hAnsi="Courier New" w:cs="Courier New" w:hint="default"/>
+      </w:rPr>
+    </w:lvl>
+    <w:lvl w:ilvl="2" w:tplc="0C090005" w:tentative="1">
+      <w:start w:val="1"/>
+      <w:numFmt w:val="bullet"/>
+      <w:lvlText w:val=""/>
+      <w:lvlJc w:val="left"/>
+      <w:pPr>
+        <w:ind w:left="2160" w:hanging="360"/>
+      </w:pPr>
+      <w:rPr>
+        <w:rFonts w:ascii="Wingdings" w:hAnsi="Wingdings" w:hint="default"/>
+      </w:rPr>
+    </w:lvl>
+    <w:lvl w:ilvl="3" w:tplc="0C090001" w:tentative="1">
+      <w:start w:val="1"/>
+      <w:numFmt w:val="bullet"/>
+      <w:lvlText w:val=""/>
+      <w:lvlJc w:val="left"/>
+      <w:pPr>
+        <w:ind w:left="2880" w:hanging="360"/>
+      </w:pPr>
+      <w:rPr>
+        <w:rFonts w:ascii="Symbol" w:hAnsi="Symbol" w:hint="default"/>
+      </w:rPr>
+    </w:lvl>
+    <w:lvl w:ilvl="4" w:tplc="0C090003" w:tentative="1">
+      <w:start w:val="1"/>
+      <w:numFmt w:val="bullet"/>
+      <w:lvlText w:val="o"/>
+      <w:lvlJc w:val="left"/>
+      <w:pPr>
+        <w:ind w:left="3600" w:hanging="360"/>
+      </w:pPr>
+      <w:rPr>
+        <w:rFonts w:ascii="Courier New" w:hAnsi="Courier New" w:cs="Courier New" w:hint="default"/>
+      </w:rPr>
+    </w:lvl>
+    <w:lvl w:ilvl="5" w:tplc="0C090005" w:tentative="1">
+      <w:start w:val="1"/>
+      <w:numFmt w:val="bullet"/>
+      <w:lvlText w:val=""/>
+      <w:lvlJc w:val="left"/>
+      <w:pPr>
+        <w:ind w:left="4320" w:hanging="360"/>
+      </w:pPr>
+      <w:rPr>
+        <w:rFonts w:ascii="Wingdings" w:hAnsi="Wingdings" w:hint="default"/>
+      </w:rPr>
+    </w:lvl>
+    <w:lvl w:ilvl="6" w:tplc="0C090001" w:tentative="1">
+      <w:start w:val="1"/>
+      <w:numFmt w:val="bullet"/>
+      <w:lvlText w:val=""/>
+      <w:lvlJc w:val="left"/>
+      <w:pPr>
+        <w:ind w:left="5040" w:hanging="360"/>
+      </w:pPr>
+      <w:rPr>
+        <w:rFonts w:ascii="Symbol" w:hAnsi="Symbol" w:hint="default"/>
+      </w:rPr>
+    </w:lvl>
+    <w:lvl w:ilvl="7" w:tplc="0C090003" w:tentative="1">
+      <w:start w:val="1"/>
+      <w:numFmt w:val="bullet"/>
+      <w:lvlText w:val="o"/>
+      <w:lvlJc w:val="left"/>
+      <w:pPr>
+        <w:ind w:left="5760" w:hanging="360"/>
+      </w:pPr>
+      <w:rPr>
+        <w:rFonts w:ascii="Courier New" w:hAnsi="Courier New" w:cs="Courier New" w:hint="default"/>
+      </w:rPr>
+    </w:lvl>
+    <w:lvl w:ilvl="8" w:tplc="0C090005" w:tentative="1">
+      <w:start w:val="1"/>
+      <w:numFmt w:val="bullet"/>
+      <w:lvlText w:val=""/>
+      <w:lvlJc w:val="left"/>
+      <w:pPr>
+        <w:ind w:left="6480" w:hanging="360"/>
+      </w:pPr>
+      <w:rPr>
+        <w:rFonts w:ascii="Wingdings" w:hAnsi="Wingdings" w:hint="default"/>
+      </w:rPr>
+    </w:lvl>
+  </w:abstractNum>
+  <w:abstractNum w:abstractNumId="4" w15:restartNumberingAfterBreak="0">
     <w:nsid w:val="17A55B85"/>
     <w:multiLevelType w:val="hybridMultilevel"/>
     <w:tmpl w:val="8D1842D6"/>
@@ -5528,7 +6214,7 @@
       </w:rPr>
     </w:lvl>
   </w:abstractNum>
-  <w:abstractNum w:abstractNumId="4" w15:restartNumberingAfterBreak="0">
+  <w:abstractNum w:abstractNumId="5" w15:restartNumberingAfterBreak="0">
     <w:nsid w:val="18204513"/>
     <w:multiLevelType w:val="hybridMultilevel"/>
     <w:tmpl w:val="52C23DEC"/>
@@ -5668,7 +6354,119 @@
       </w:rPr>
     </w:lvl>
   </w:abstractNum>
-  <w:abstractNum w:abstractNumId="5" w15:restartNumberingAfterBreak="0">
+  <w:abstractNum w:abstractNumId="6" w15:restartNumberingAfterBreak="0">
+    <w:nsid w:val="18D42B56"/>
+    <w:multiLevelType w:val="hybridMultilevel"/>
+    <w:tmpl w:val="506A533C"/>
+    <w:lvl w:ilvl="0" w:tplc="75F6F2AC">
+      <w:numFmt w:val="bullet"/>
+      <w:lvlText w:val="-"/>
+      <w:lvlJc w:val="left"/>
+      <w:pPr>
+        <w:ind w:left="720" w:hanging="360"/>
+      </w:pPr>
+      <w:rPr>
+        <w:rFonts w:ascii="Arial" w:eastAsia="Times New Roman" w:hAnsi="Arial" w:cs="Arial" w:hint="default"/>
+      </w:rPr>
+    </w:lvl>
+    <w:lvl w:ilvl="1" w:tplc="0C090003" w:tentative="1">
+      <w:start w:val="1"/>
+      <w:numFmt w:val="bullet"/>
+      <w:lvlText w:val="o"/>
+      <w:lvlJc w:val="left"/>
+      <w:pPr>
+        <w:ind w:left="1440" w:hanging="360"/>
+      </w:pPr>
+      <w:rPr>
+        <w:rFonts w:ascii="Courier New" w:hAnsi="Courier New" w:cs="Courier New" w:hint="default"/>
+      </w:rPr>
+    </w:lvl>
+    <w:lvl w:ilvl="2" w:tplc="0C090005" w:tentative="1">
+      <w:start w:val="1"/>
+      <w:numFmt w:val="bullet"/>
+      <w:lvlText w:val=""/>
+      <w:lvlJc w:val="left"/>
+      <w:pPr>
+        <w:ind w:left="2160" w:hanging="360"/>
+      </w:pPr>
+      <w:rPr>
+        <w:rFonts w:ascii="Wingdings" w:hAnsi="Wingdings" w:hint="default"/>
+      </w:rPr>
+    </w:lvl>
+    <w:lvl w:ilvl="3" w:tplc="0C090001" w:tentative="1">
+      <w:start w:val="1"/>
+      <w:numFmt w:val="bullet"/>
+      <w:lvlText w:val=""/>
+      <w:lvlJc w:val="left"/>
+      <w:pPr>
+        <w:ind w:left="2880" w:hanging="360"/>
+      </w:pPr>
+      <w:rPr>
+        <w:rFonts w:ascii="Symbol" w:hAnsi="Symbol" w:hint="default"/>
+      </w:rPr>
+    </w:lvl>
+    <w:lvl w:ilvl="4" w:tplc="0C090003" w:tentative="1">
+      <w:start w:val="1"/>
+      <w:numFmt w:val="bullet"/>
+      <w:lvlText w:val="o"/>
+      <w:lvlJc w:val="left"/>
+      <w:pPr>
+        <w:ind w:left="3600" w:hanging="360"/>
+      </w:pPr>
+      <w:rPr>
+        <w:rFonts w:ascii="Courier New" w:hAnsi="Courier New" w:cs="Courier New" w:hint="default"/>
+      </w:rPr>
+    </w:lvl>
+    <w:lvl w:ilvl="5" w:tplc="0C090005" w:tentative="1">
+      <w:start w:val="1"/>
+      <w:numFmt w:val="bullet"/>
+      <w:lvlText w:val=""/>
+      <w:lvlJc w:val="left"/>
+      <w:pPr>
+        <w:ind w:left="4320" w:hanging="360"/>
+      </w:pPr>
+      <w:rPr>
+        <w:rFonts w:ascii="Wingdings" w:hAnsi="Wingdings" w:hint="default"/>
+      </w:rPr>
+    </w:lvl>
+    <w:lvl w:ilvl="6" w:tplc="0C090001" w:tentative="1">
+      <w:start w:val="1"/>
+      <w:numFmt w:val="bullet"/>
+      <w:lvlText w:val=""/>
+      <w:lvlJc w:val="left"/>
+      <w:pPr>
+        <w:ind w:left="5040" w:hanging="360"/>
+      </w:pPr>
+      <w:rPr>
+        <w:rFonts w:ascii="Symbol" w:hAnsi="Symbol" w:hint="default"/>
+      </w:rPr>
+    </w:lvl>
+    <w:lvl w:ilvl="7" w:tplc="0C090003" w:tentative="1">
+      <w:start w:val="1"/>
+      <w:numFmt w:val="bullet"/>
+      <w:lvlText w:val="o"/>
+      <w:lvlJc w:val="left"/>
+      <w:pPr>
+        <w:ind w:left="5760" w:hanging="360"/>
+      </w:pPr>
+      <w:rPr>
+        <w:rFonts w:ascii="Courier New" w:hAnsi="Courier New" w:cs="Courier New" w:hint="default"/>
+      </w:rPr>
+    </w:lvl>
+    <w:lvl w:ilvl="8" w:tplc="0C090005" w:tentative="1">
+      <w:start w:val="1"/>
+      <w:numFmt w:val="bullet"/>
+      <w:lvlText w:val=""/>
+      <w:lvlJc w:val="left"/>
+      <w:pPr>
+        <w:ind w:left="6480" w:hanging="360"/>
+      </w:pPr>
+      <w:rPr>
+        <w:rFonts w:ascii="Wingdings" w:hAnsi="Wingdings" w:hint="default"/>
+      </w:rPr>
+    </w:lvl>
+  </w:abstractNum>
+  <w:abstractNum w:abstractNumId="7" w15:restartNumberingAfterBreak="0">
     <w:nsid w:val="23373AEC"/>
     <w:multiLevelType w:val="hybridMultilevel"/>
     <w:tmpl w:val="4E7E8CD8"/>
@@ -5808,7 +6606,7 @@
       </w:rPr>
     </w:lvl>
   </w:abstractNum>
-  <w:abstractNum w:abstractNumId="6" w15:restartNumberingAfterBreak="0">
+  <w:abstractNum w:abstractNumId="8" w15:restartNumberingAfterBreak="0">
     <w:nsid w:val="24F1788D"/>
     <w:multiLevelType w:val="hybridMultilevel"/>
     <w:tmpl w:val="0066A2B0"/>
@@ -5948,7 +6746,7 @@
       </w:rPr>
     </w:lvl>
   </w:abstractNum>
-  <w:abstractNum w:abstractNumId="7" w15:restartNumberingAfterBreak="0">
+  <w:abstractNum w:abstractNumId="9" w15:restartNumberingAfterBreak="0">
     <w:nsid w:val="26361CF2"/>
     <w:multiLevelType w:val="hybridMultilevel"/>
     <w:tmpl w:val="FAFE6C56"/>
@@ -6064,7 +6862,7 @@
       </w:pPr>
     </w:lvl>
   </w:abstractNum>
-  <w:abstractNum w:abstractNumId="8" w15:restartNumberingAfterBreak="0">
+  <w:abstractNum w:abstractNumId="10" w15:restartNumberingAfterBreak="0">
     <w:nsid w:val="27094DC7"/>
     <w:multiLevelType w:val="singleLevel"/>
     <w:tmpl w:val="B982229E"/>
@@ -6083,7 +6881,7 @@
       </w:rPr>
     </w:lvl>
   </w:abstractNum>
-  <w:abstractNum w:abstractNumId="9" w15:restartNumberingAfterBreak="0">
+  <w:abstractNum w:abstractNumId="11" w15:restartNumberingAfterBreak="0">
     <w:nsid w:val="273D0898"/>
     <w:multiLevelType w:val="hybridMultilevel"/>
     <w:tmpl w:val="A2923E48"/>
@@ -6223,7 +7021,7 @@
       </w:rPr>
     </w:lvl>
   </w:abstractNum>
-  <w:abstractNum w:abstractNumId="10" w15:restartNumberingAfterBreak="0">
+  <w:abstractNum w:abstractNumId="12" w15:restartNumberingAfterBreak="0">
     <w:nsid w:val="291963EA"/>
     <w:multiLevelType w:val="hybridMultilevel"/>
     <w:tmpl w:val="BED0A518"/>
@@ -6336,7 +7134,120 @@
       </w:pPr>
     </w:lvl>
   </w:abstractNum>
-  <w:abstractNum w:abstractNumId="11" w15:restartNumberingAfterBreak="0">
+  <w:abstractNum w:abstractNumId="13" w15:restartNumberingAfterBreak="0">
+    <w:nsid w:val="2A0E1F9D"/>
+    <w:multiLevelType w:val="hybridMultilevel"/>
+    <w:tmpl w:val="C0E6E3F0"/>
+    <w:lvl w:ilvl="0" w:tplc="398AB198">
+      <w:numFmt w:val="bullet"/>
+      <w:lvlText w:val="-"/>
+      <w:lvlJc w:val="left"/>
+      <w:pPr>
+        <w:ind w:left="720" w:hanging="360"/>
+      </w:pPr>
+      <w:rPr>
+        <w:rFonts w:ascii="Arial" w:eastAsia="Times New Roman" w:hAnsi="Arial" w:cs="Arial" w:hint="default"/>
+        <w:color w:val="0000FF"/>
+      </w:rPr>
+    </w:lvl>
+    <w:lvl w:ilvl="1" w:tplc="0C090003" w:tentative="1">
+      <w:start w:val="1"/>
+      <w:numFmt w:val="bullet"/>
+      <w:lvlText w:val="o"/>
+      <w:lvlJc w:val="left"/>
+      <w:pPr>
+        <w:ind w:left="1440" w:hanging="360"/>
+      </w:pPr>
+      <w:rPr>
+        <w:rFonts w:ascii="Courier New" w:hAnsi="Courier New" w:cs="Courier New" w:hint="default"/>
+      </w:rPr>
+    </w:lvl>
+    <w:lvl w:ilvl="2" w:tplc="0C090005" w:tentative="1">
+      <w:start w:val="1"/>
+      <w:numFmt w:val="bullet"/>
+      <w:lvlText w:val=""/>
+      <w:lvlJc w:val="left"/>
+      <w:pPr>
+        <w:ind w:left="2160" w:hanging="360"/>
+      </w:pPr>
+      <w:rPr>
+        <w:rFonts w:ascii="Wingdings" w:hAnsi="Wingdings" w:hint="default"/>
+      </w:rPr>
+    </w:lvl>
+    <w:lvl w:ilvl="3" w:tplc="0C090001" w:tentative="1">
+      <w:start w:val="1"/>
+      <w:numFmt w:val="bullet"/>
+      <w:lvlText w:val=""/>
+      <w:lvlJc w:val="left"/>
+      <w:pPr>
+        <w:ind w:left="2880" w:hanging="360"/>
+      </w:pPr>
+      <w:rPr>
+        <w:rFonts w:ascii="Symbol" w:hAnsi="Symbol" w:hint="default"/>
+      </w:rPr>
+    </w:lvl>
+    <w:lvl w:ilvl="4" w:tplc="0C090003" w:tentative="1">
+      <w:start w:val="1"/>
+      <w:numFmt w:val="bullet"/>
+      <w:lvlText w:val="o"/>
+      <w:lvlJc w:val="left"/>
+      <w:pPr>
+        <w:ind w:left="3600" w:hanging="360"/>
+      </w:pPr>
+      <w:rPr>
+        <w:rFonts w:ascii="Courier New" w:hAnsi="Courier New" w:cs="Courier New" w:hint="default"/>
+      </w:rPr>
+    </w:lvl>
+    <w:lvl w:ilvl="5" w:tplc="0C090005" w:tentative="1">
+      <w:start w:val="1"/>
+      <w:numFmt w:val="bullet"/>
+      <w:lvlText w:val=""/>
+      <w:lvlJc w:val="left"/>
+      <w:pPr>
+        <w:ind w:left="4320" w:hanging="360"/>
+      </w:pPr>
+      <w:rPr>
+        <w:rFonts w:ascii="Wingdings" w:hAnsi="Wingdings" w:hint="default"/>
+      </w:rPr>
+    </w:lvl>
+    <w:lvl w:ilvl="6" w:tplc="0C090001" w:tentative="1">
+      <w:start w:val="1"/>
+      <w:numFmt w:val="bullet"/>
+      <w:lvlText w:val=""/>
+      <w:lvlJc w:val="left"/>
+      <w:pPr>
+        <w:ind w:left="5040" w:hanging="360"/>
+      </w:pPr>
+      <w:rPr>
+        <w:rFonts w:ascii="Symbol" w:hAnsi="Symbol" w:hint="default"/>
+      </w:rPr>
+    </w:lvl>
+    <w:lvl w:ilvl="7" w:tplc="0C090003" w:tentative="1">
+      <w:start w:val="1"/>
+      <w:numFmt w:val="bullet"/>
+      <w:lvlText w:val="o"/>
+      <w:lvlJc w:val="left"/>
+      <w:pPr>
+        <w:ind w:left="5760" w:hanging="360"/>
+      </w:pPr>
+      <w:rPr>
+        <w:rFonts w:ascii="Courier New" w:hAnsi="Courier New" w:cs="Courier New" w:hint="default"/>
+      </w:rPr>
+    </w:lvl>
+    <w:lvl w:ilvl="8" w:tplc="0C090005" w:tentative="1">
+      <w:start w:val="1"/>
+      <w:numFmt w:val="bullet"/>
+      <w:lvlText w:val=""/>
+      <w:lvlJc w:val="left"/>
+      <w:pPr>
+        <w:ind w:left="6480" w:hanging="360"/>
+      </w:pPr>
+      <w:rPr>
+        <w:rFonts w:ascii="Wingdings" w:hAnsi="Wingdings" w:hint="default"/>
+      </w:rPr>
+    </w:lvl>
+  </w:abstractNum>
+  <w:abstractNum w:abstractNumId="14" w15:restartNumberingAfterBreak="0">
     <w:nsid w:val="2FA63348"/>
     <w:multiLevelType w:val="hybridMultilevel"/>
     <w:tmpl w:val="3E9AFE7A"/>
@@ -6476,7 +7387,120 @@
       </w:rPr>
     </w:lvl>
   </w:abstractNum>
-  <w:abstractNum w:abstractNumId="12" w15:restartNumberingAfterBreak="0">
+  <w:abstractNum w:abstractNumId="15" w15:restartNumberingAfterBreak="0">
+    <w:nsid w:val="38D9245F"/>
+    <w:multiLevelType w:val="hybridMultilevel"/>
+    <w:tmpl w:val="11BCBB92"/>
+    <w:lvl w:ilvl="0" w:tplc="7F02F0F8">
+      <w:numFmt w:val="bullet"/>
+      <w:lvlText w:val="-"/>
+      <w:lvlJc w:val="left"/>
+      <w:pPr>
+        <w:ind w:left="720" w:hanging="360"/>
+      </w:pPr>
+      <w:rPr>
+        <w:rFonts w:ascii="Arial" w:eastAsia="Times New Roman" w:hAnsi="Arial" w:cs="Arial" w:hint="default"/>
+        <w:color w:val="0000FF"/>
+      </w:rPr>
+    </w:lvl>
+    <w:lvl w:ilvl="1" w:tplc="0C090003" w:tentative="1">
+      <w:start w:val="1"/>
+      <w:numFmt w:val="bullet"/>
+      <w:lvlText w:val="o"/>
+      <w:lvlJc w:val="left"/>
+      <w:pPr>
+        <w:ind w:left="1440" w:hanging="360"/>
+      </w:pPr>
+      <w:rPr>
+        <w:rFonts w:ascii="Courier New" w:hAnsi="Courier New" w:cs="Courier New" w:hint="default"/>
+      </w:rPr>
+    </w:lvl>
+    <w:lvl w:ilvl="2" w:tplc="0C090005" w:tentative="1">
+      <w:start w:val="1"/>
+      <w:numFmt w:val="bullet"/>
+      <w:lvlText w:val=""/>
+      <w:lvlJc w:val="left"/>
+      <w:pPr>
+        <w:ind w:left="2160" w:hanging="360"/>
+      </w:pPr>
+      <w:rPr>
+        <w:rFonts w:ascii="Wingdings" w:hAnsi="Wingdings" w:hint="default"/>
+      </w:rPr>
+    </w:lvl>
+    <w:lvl w:ilvl="3" w:tplc="0C090001" w:tentative="1">
+      <w:start w:val="1"/>
+      <w:numFmt w:val="bullet"/>
+      <w:lvlText w:val=""/>
+      <w:lvlJc w:val="left"/>
+      <w:pPr>
+        <w:ind w:left="2880" w:hanging="360"/>
+      </w:pPr>
+      <w:rPr>
+        <w:rFonts w:ascii="Symbol" w:hAnsi="Symbol" w:hint="default"/>
+      </w:rPr>
+    </w:lvl>
+    <w:lvl w:ilvl="4" w:tplc="0C090003" w:tentative="1">
+      <w:start w:val="1"/>
+      <w:numFmt w:val="bullet"/>
+      <w:lvlText w:val="o"/>
+      <w:lvlJc w:val="left"/>
+      <w:pPr>
+        <w:ind w:left="3600" w:hanging="360"/>
+      </w:pPr>
+      <w:rPr>
+        <w:rFonts w:ascii="Courier New" w:hAnsi="Courier New" w:cs="Courier New" w:hint="default"/>
+      </w:rPr>
+    </w:lvl>
+    <w:lvl w:ilvl="5" w:tplc="0C090005" w:tentative="1">
+      <w:start w:val="1"/>
+      <w:numFmt w:val="bullet"/>
+      <w:lvlText w:val=""/>
+      <w:lvlJc w:val="left"/>
+      <w:pPr>
+        <w:ind w:left="4320" w:hanging="360"/>
+      </w:pPr>
+      <w:rPr>
+        <w:rFonts w:ascii="Wingdings" w:hAnsi="Wingdings" w:hint="default"/>
+      </w:rPr>
+    </w:lvl>
+    <w:lvl w:ilvl="6" w:tplc="0C090001" w:tentative="1">
+      <w:start w:val="1"/>
+      <w:numFmt w:val="bullet"/>
+      <w:lvlText w:val=""/>
+      <w:lvlJc w:val="left"/>
+      <w:pPr>
+        <w:ind w:left="5040" w:hanging="360"/>
+      </w:pPr>
+      <w:rPr>
+        <w:rFonts w:ascii="Symbol" w:hAnsi="Symbol" w:hint="default"/>
+      </w:rPr>
+    </w:lvl>
+    <w:lvl w:ilvl="7" w:tplc="0C090003" w:tentative="1">
+      <w:start w:val="1"/>
+      <w:numFmt w:val="bullet"/>
+      <w:lvlText w:val="o"/>
+      <w:lvlJc w:val="left"/>
+      <w:pPr>
+        <w:ind w:left="5760" w:hanging="360"/>
+      </w:pPr>
+      <w:rPr>
+        <w:rFonts w:ascii="Courier New" w:hAnsi="Courier New" w:cs="Courier New" w:hint="default"/>
+      </w:rPr>
+    </w:lvl>
+    <w:lvl w:ilvl="8" w:tplc="0C090005" w:tentative="1">
+      <w:start w:val="1"/>
+      <w:numFmt w:val="bullet"/>
+      <w:lvlText w:val=""/>
+      <w:lvlJc w:val="left"/>
+      <w:pPr>
+        <w:ind w:left="6480" w:hanging="360"/>
+      </w:pPr>
+      <w:rPr>
+        <w:rFonts w:ascii="Wingdings" w:hAnsi="Wingdings" w:hint="default"/>
+      </w:rPr>
+    </w:lvl>
+  </w:abstractNum>
+  <w:abstractNum w:abstractNumId="16" w15:restartNumberingAfterBreak="0">
     <w:nsid w:val="3A7965B8"/>
     <w:multiLevelType w:val="singleLevel"/>
     <w:tmpl w:val="2F265148"/>
@@ -6494,7 +7518,7 @@
       </w:pPr>
     </w:lvl>
   </w:abstractNum>
-  <w:abstractNum w:abstractNumId="13" w15:restartNumberingAfterBreak="0">
+  <w:abstractNum w:abstractNumId="17" w15:restartNumberingAfterBreak="0">
     <w:nsid w:val="40071A31"/>
     <w:multiLevelType w:val="singleLevel"/>
     <w:tmpl w:val="B39CD984"/>
@@ -6515,7 +7539,7 @@
       </w:rPr>
     </w:lvl>
   </w:abstractNum>
-  <w:abstractNum w:abstractNumId="14" w15:restartNumberingAfterBreak="0">
+  <w:abstractNum w:abstractNumId="18" w15:restartNumberingAfterBreak="0">
     <w:nsid w:val="44E54C59"/>
     <w:multiLevelType w:val="hybridMultilevel"/>
     <w:tmpl w:val="8B408572"/>
@@ -6655,7 +7679,7 @@
       </w:rPr>
     </w:lvl>
   </w:abstractNum>
-  <w:abstractNum w:abstractNumId="15" w15:restartNumberingAfterBreak="0">
+  <w:abstractNum w:abstractNumId="19" w15:restartNumberingAfterBreak="0">
     <w:nsid w:val="4AC53748"/>
     <w:multiLevelType w:val="singleLevel"/>
     <w:tmpl w:val="1BBC797C"/>
@@ -6676,7 +7700,120 @@
       </w:rPr>
     </w:lvl>
   </w:abstractNum>
-  <w:abstractNum w:abstractNumId="16" w15:restartNumberingAfterBreak="0">
+  <w:abstractNum w:abstractNumId="20" w15:restartNumberingAfterBreak="0">
+    <w:nsid w:val="4CF76772"/>
+    <w:multiLevelType w:val="hybridMultilevel"/>
+    <w:tmpl w:val="4D2ACC38"/>
+    <w:lvl w:ilvl="0" w:tplc="7C66F7FE">
+      <w:numFmt w:val="bullet"/>
+      <w:lvlText w:val="-"/>
+      <w:lvlJc w:val="left"/>
+      <w:pPr>
+        <w:ind w:left="720" w:hanging="360"/>
+      </w:pPr>
+      <w:rPr>
+        <w:rFonts w:ascii="Arial" w:eastAsia="Times New Roman" w:hAnsi="Arial" w:cs="Arial" w:hint="default"/>
+        <w:color w:val="0000FF"/>
+      </w:rPr>
+    </w:lvl>
+    <w:lvl w:ilvl="1" w:tplc="0C090003" w:tentative="1">
+      <w:start w:val="1"/>
+      <w:numFmt w:val="bullet"/>
+      <w:lvlText w:val="o"/>
+      <w:lvlJc w:val="left"/>
+      <w:pPr>
+        <w:ind w:left="1440" w:hanging="360"/>
+      </w:pPr>
+      <w:rPr>
+        <w:rFonts w:ascii="Courier New" w:hAnsi="Courier New" w:cs="Courier New" w:hint="default"/>
+      </w:rPr>
+    </w:lvl>
+    <w:lvl w:ilvl="2" w:tplc="0C090005" w:tentative="1">
+      <w:start w:val="1"/>
+      <w:numFmt w:val="bullet"/>
+      <w:lvlText w:val=""/>
+      <w:lvlJc w:val="left"/>
+      <w:pPr>
+        <w:ind w:left="2160" w:hanging="360"/>
+      </w:pPr>
+      <w:rPr>
+        <w:rFonts w:ascii="Wingdings" w:hAnsi="Wingdings" w:hint="default"/>
+      </w:rPr>
+    </w:lvl>
+    <w:lvl w:ilvl="3" w:tplc="0C090001" w:tentative="1">
+      <w:start w:val="1"/>
+      <w:numFmt w:val="bullet"/>
+      <w:lvlText w:val=""/>
+      <w:lvlJc w:val="left"/>
+      <w:pPr>
+        <w:ind w:left="2880" w:hanging="360"/>
+      </w:pPr>
+      <w:rPr>
+        <w:rFonts w:ascii="Symbol" w:hAnsi="Symbol" w:hint="default"/>
+      </w:rPr>
+    </w:lvl>
+    <w:lvl w:ilvl="4" w:tplc="0C090003" w:tentative="1">
+      <w:start w:val="1"/>
+      <w:numFmt w:val="bullet"/>
+      <w:lvlText w:val="o"/>
+      <w:lvlJc w:val="left"/>
+      <w:pPr>
+        <w:ind w:left="3600" w:hanging="360"/>
+      </w:pPr>
+      <w:rPr>
+        <w:rFonts w:ascii="Courier New" w:hAnsi="Courier New" w:cs="Courier New" w:hint="default"/>
+      </w:rPr>
+    </w:lvl>
+    <w:lvl w:ilvl="5" w:tplc="0C090005" w:tentative="1">
+      <w:start w:val="1"/>
+      <w:numFmt w:val="bullet"/>
+      <w:lvlText w:val=""/>
+      <w:lvlJc w:val="left"/>
+      <w:pPr>
+        <w:ind w:left="4320" w:hanging="360"/>
+      </w:pPr>
+      <w:rPr>
+        <w:rFonts w:ascii="Wingdings" w:hAnsi="Wingdings" w:hint="default"/>
+      </w:rPr>
+    </w:lvl>
+    <w:lvl w:ilvl="6" w:tplc="0C090001" w:tentative="1">
+      <w:start w:val="1"/>
+      <w:numFmt w:val="bullet"/>
+      <w:lvlText w:val=""/>
+      <w:lvlJc w:val="left"/>
+      <w:pPr>
+        <w:ind w:left="5040" w:hanging="360"/>
+      </w:pPr>
+      <w:rPr>
+        <w:rFonts w:ascii="Symbol" w:hAnsi="Symbol" w:hint="default"/>
+      </w:rPr>
+    </w:lvl>
+    <w:lvl w:ilvl="7" w:tplc="0C090003" w:tentative="1">
+      <w:start w:val="1"/>
+      <w:numFmt w:val="bullet"/>
+      <w:lvlText w:val="o"/>
+      <w:lvlJc w:val="left"/>
+      <w:pPr>
+        <w:ind w:left="5760" w:hanging="360"/>
+      </w:pPr>
+      <w:rPr>
+        <w:rFonts w:ascii="Courier New" w:hAnsi="Courier New" w:cs="Courier New" w:hint="default"/>
+      </w:rPr>
+    </w:lvl>
+    <w:lvl w:ilvl="8" w:tplc="0C090005" w:tentative="1">
+      <w:start w:val="1"/>
+      <w:numFmt w:val="bullet"/>
+      <w:lvlText w:val=""/>
+      <w:lvlJc w:val="left"/>
+      <w:pPr>
+        <w:ind w:left="6480" w:hanging="360"/>
+      </w:pPr>
+      <w:rPr>
+        <w:rFonts w:ascii="Wingdings" w:hAnsi="Wingdings" w:hint="default"/>
+      </w:rPr>
+    </w:lvl>
+  </w:abstractNum>
+  <w:abstractNum w:abstractNumId="21" w15:restartNumberingAfterBreak="0">
     <w:nsid w:val="54964F60"/>
     <w:multiLevelType w:val="hybridMultilevel"/>
     <w:tmpl w:val="CB1098A2"/>
@@ -6789,7 +7926,7 @@
       </w:pPr>
     </w:lvl>
   </w:abstractNum>
-  <w:abstractNum w:abstractNumId="17" w15:restartNumberingAfterBreak="0">
+  <w:abstractNum w:abstractNumId="22" w15:restartNumberingAfterBreak="0">
     <w:nsid w:val="568F7C63"/>
     <w:multiLevelType w:val="hybridMultilevel"/>
     <w:tmpl w:val="CBDADF12"/>
@@ -6931,7 +8068,7 @@
       </w:rPr>
     </w:lvl>
   </w:abstractNum>
-  <w:abstractNum w:abstractNumId="18" w15:restartNumberingAfterBreak="0">
+  <w:abstractNum w:abstractNumId="23" w15:restartNumberingAfterBreak="0">
     <w:nsid w:val="5B395403"/>
     <w:multiLevelType w:val="hybridMultilevel"/>
     <w:tmpl w:val="ACC48B36"/>
@@ -7047,7 +8184,7 @@
       </w:pPr>
     </w:lvl>
   </w:abstractNum>
-  <w:abstractNum w:abstractNumId="19" w15:restartNumberingAfterBreak="0">
+  <w:abstractNum w:abstractNumId="24" w15:restartNumberingAfterBreak="0">
     <w:nsid w:val="5C1B4F23"/>
     <w:multiLevelType w:val="singleLevel"/>
     <w:tmpl w:val="FD1471C0"/>
@@ -7077,7 +8214,7 @@
       </w:rPr>
     </w:lvl>
   </w:abstractNum>
-  <w:abstractNum w:abstractNumId="20" w15:restartNumberingAfterBreak="0">
+  <w:abstractNum w:abstractNumId="25" w15:restartNumberingAfterBreak="0">
     <w:nsid w:val="5CA03658"/>
     <w:multiLevelType w:val="hybridMultilevel"/>
     <w:tmpl w:val="05560240"/>
@@ -7217,7 +8354,7 @@
       </w:rPr>
     </w:lvl>
   </w:abstractNum>
-  <w:abstractNum w:abstractNumId="21" w15:restartNumberingAfterBreak="0">
+  <w:abstractNum w:abstractNumId="26" w15:restartNumberingAfterBreak="0">
     <w:nsid w:val="61536E75"/>
     <w:multiLevelType w:val="hybridMultilevel"/>
     <w:tmpl w:val="97729E14"/>
@@ -7357,7 +8494,7 @@
       </w:rPr>
     </w:lvl>
   </w:abstractNum>
-  <w:abstractNum w:abstractNumId="22" w15:restartNumberingAfterBreak="0">
+  <w:abstractNum w:abstractNumId="27" w15:restartNumberingAfterBreak="0">
     <w:nsid w:val="632C55DA"/>
     <w:multiLevelType w:val="hybridMultilevel"/>
     <w:tmpl w:val="18082ECE"/>
@@ -7471,7 +8608,7 @@
       </w:rPr>
     </w:lvl>
   </w:abstractNum>
-  <w:abstractNum w:abstractNumId="23" w15:restartNumberingAfterBreak="0">
+  <w:abstractNum w:abstractNumId="28" w15:restartNumberingAfterBreak="0">
     <w:nsid w:val="67A903E2"/>
     <w:multiLevelType w:val="hybridMultilevel"/>
     <w:tmpl w:val="6A26A290"/>
@@ -7612,7 +8749,7 @@
       </w:rPr>
     </w:lvl>
   </w:abstractNum>
-  <w:abstractNum w:abstractNumId="24" w15:restartNumberingAfterBreak="0">
+  <w:abstractNum w:abstractNumId="29" w15:restartNumberingAfterBreak="0">
     <w:nsid w:val="6A3C46E8"/>
     <w:multiLevelType w:val="hybridMultilevel"/>
     <w:tmpl w:val="E74295F6"/>
@@ -7725,7 +8862,7 @@
       </w:pPr>
     </w:lvl>
   </w:abstractNum>
-  <w:abstractNum w:abstractNumId="25" w15:restartNumberingAfterBreak="0">
+  <w:abstractNum w:abstractNumId="30" w15:restartNumberingAfterBreak="0">
     <w:nsid w:val="6A417BF2"/>
     <w:multiLevelType w:val="hybridMultilevel"/>
     <w:tmpl w:val="79B22646"/>
@@ -7844,7 +8981,7 @@
       </w:pPr>
     </w:lvl>
   </w:abstractNum>
-  <w:abstractNum w:abstractNumId="26" w15:restartNumberingAfterBreak="0">
+  <w:abstractNum w:abstractNumId="31" w15:restartNumberingAfterBreak="0">
     <w:nsid w:val="6D9B1DF6"/>
     <w:multiLevelType w:val="hybridMultilevel"/>
     <w:tmpl w:val="39F6E6B2"/>
@@ -7963,7 +9100,7 @@
       </w:pPr>
     </w:lvl>
   </w:abstractNum>
-  <w:abstractNum w:abstractNumId="27" w15:restartNumberingAfterBreak="0">
+  <w:abstractNum w:abstractNumId="32" w15:restartNumberingAfterBreak="0">
     <w:nsid w:val="72864362"/>
     <w:multiLevelType w:val="hybridMultilevel"/>
     <w:tmpl w:val="75C2380E"/>
@@ -8103,7 +9240,7 @@
       </w:rPr>
     </w:lvl>
   </w:abstractNum>
-  <w:abstractNum w:abstractNumId="28" w15:restartNumberingAfterBreak="0">
+  <w:abstractNum w:abstractNumId="33" w15:restartNumberingAfterBreak="0">
     <w:nsid w:val="733D48AD"/>
     <w:multiLevelType w:val="hybridMultilevel"/>
     <w:tmpl w:val="9A60CCEE"/>
@@ -8216,7 +9353,7 @@
       </w:pPr>
     </w:lvl>
   </w:abstractNum>
-  <w:abstractNum w:abstractNumId="29" w15:restartNumberingAfterBreak="0">
+  <w:abstractNum w:abstractNumId="34" w15:restartNumberingAfterBreak="0">
     <w:nsid w:val="771D5D70"/>
     <w:multiLevelType w:val="hybridMultilevel"/>
     <w:tmpl w:val="D8CCBFA4"/>
@@ -8356,7 +9493,7 @@
       </w:rPr>
     </w:lvl>
   </w:abstractNum>
-  <w:abstractNum w:abstractNumId="30" w15:restartNumberingAfterBreak="0">
+  <w:abstractNum w:abstractNumId="35" w15:restartNumberingAfterBreak="0">
     <w:nsid w:val="787E5EB7"/>
     <w:multiLevelType w:val="hybridMultilevel"/>
     <w:tmpl w:val="381E6776"/>
@@ -8470,7 +9607,7 @@
       </w:rPr>
     </w:lvl>
   </w:abstractNum>
-  <w:abstractNum w:abstractNumId="31" w15:restartNumberingAfterBreak="0">
+  <w:abstractNum w:abstractNumId="36" w15:restartNumberingAfterBreak="0">
     <w:nsid w:val="7AC94B2B"/>
     <w:multiLevelType w:val="hybridMultilevel"/>
     <w:tmpl w:val="5A76EA54"/>
@@ -8584,7 +9721,120 @@
       </w:rPr>
     </w:lvl>
   </w:abstractNum>
-  <w:abstractNum w:abstractNumId="32" w15:restartNumberingAfterBreak="0">
+  <w:abstractNum w:abstractNumId="37" w15:restartNumberingAfterBreak="0">
+    <w:nsid w:val="7B287E72"/>
+    <w:multiLevelType w:val="hybridMultilevel"/>
+    <w:tmpl w:val="90F8F520"/>
+    <w:lvl w:ilvl="0" w:tplc="B8343A6C">
+      <w:numFmt w:val="bullet"/>
+      <w:lvlText w:val="-"/>
+      <w:lvlJc w:val="left"/>
+      <w:pPr>
+        <w:ind w:left="720" w:hanging="360"/>
+      </w:pPr>
+      <w:rPr>
+        <w:rFonts w:ascii="Arial" w:eastAsia="Times New Roman" w:hAnsi="Arial" w:cs="Arial" w:hint="default"/>
+        <w:color w:val="0000FF"/>
+      </w:rPr>
+    </w:lvl>
+    <w:lvl w:ilvl="1" w:tplc="0C090003" w:tentative="1">
+      <w:start w:val="1"/>
+      <w:numFmt w:val="bullet"/>
+      <w:lvlText w:val="o"/>
+      <w:lvlJc w:val="left"/>
+      <w:pPr>
+        <w:ind w:left="1440" w:hanging="360"/>
+      </w:pPr>
+      <w:rPr>
+        <w:rFonts w:ascii="Courier New" w:hAnsi="Courier New" w:cs="Courier New" w:hint="default"/>
+      </w:rPr>
+    </w:lvl>
+    <w:lvl w:ilvl="2" w:tplc="0C090005" w:tentative="1">
+      <w:start w:val="1"/>
+      <w:numFmt w:val="bullet"/>
+      <w:lvlText w:val=""/>
+      <w:lvlJc w:val="left"/>
+      <w:pPr>
+        <w:ind w:left="2160" w:hanging="360"/>
+      </w:pPr>
+      <w:rPr>
+        <w:rFonts w:ascii="Wingdings" w:hAnsi="Wingdings" w:hint="default"/>
+      </w:rPr>
+    </w:lvl>
+    <w:lvl w:ilvl="3" w:tplc="0C090001" w:tentative="1">
+      <w:start w:val="1"/>
+      <w:numFmt w:val="bullet"/>
+      <w:lvlText w:val=""/>
+      <w:lvlJc w:val="left"/>
+      <w:pPr>
+        <w:ind w:left="2880" w:hanging="360"/>
+      </w:pPr>
+      <w:rPr>
+        <w:rFonts w:ascii="Symbol" w:hAnsi="Symbol" w:hint="default"/>
+      </w:rPr>
+    </w:lvl>
+    <w:lvl w:ilvl="4" w:tplc="0C090003" w:tentative="1">
+      <w:start w:val="1"/>
+      <w:numFmt w:val="bullet"/>
+      <w:lvlText w:val="o"/>
+      <w:lvlJc w:val="left"/>
+      <w:pPr>
+        <w:ind w:left="3600" w:hanging="360"/>
+      </w:pPr>
+      <w:rPr>
+        <w:rFonts w:ascii="Courier New" w:hAnsi="Courier New" w:cs="Courier New" w:hint="default"/>
+      </w:rPr>
+    </w:lvl>
+    <w:lvl w:ilvl="5" w:tplc="0C090005" w:tentative="1">
+      <w:start w:val="1"/>
+      <w:numFmt w:val="bullet"/>
+      <w:lvlText w:val=""/>
+      <w:lvlJc w:val="left"/>
+      <w:pPr>
+        <w:ind w:left="4320" w:hanging="360"/>
+      </w:pPr>
+      <w:rPr>
+        <w:rFonts w:ascii="Wingdings" w:hAnsi="Wingdings" w:hint="default"/>
+      </w:rPr>
+    </w:lvl>
+    <w:lvl w:ilvl="6" w:tplc="0C090001" w:tentative="1">
+      <w:start w:val="1"/>
+      <w:numFmt w:val="bullet"/>
+      <w:lvlText w:val=""/>
+      <w:lvlJc w:val="left"/>
+      <w:pPr>
+        <w:ind w:left="5040" w:hanging="360"/>
+      </w:pPr>
+      <w:rPr>
+        <w:rFonts w:ascii="Symbol" w:hAnsi="Symbol" w:hint="default"/>
+      </w:rPr>
+    </w:lvl>
+    <w:lvl w:ilvl="7" w:tplc="0C090003" w:tentative="1">
+      <w:start w:val="1"/>
+      <w:numFmt w:val="bullet"/>
+      <w:lvlText w:val="o"/>
+      <w:lvlJc w:val="left"/>
+      <w:pPr>
+        <w:ind w:left="5760" w:hanging="360"/>
+      </w:pPr>
+      <w:rPr>
+        <w:rFonts w:ascii="Courier New" w:hAnsi="Courier New" w:cs="Courier New" w:hint="default"/>
+      </w:rPr>
+    </w:lvl>
+    <w:lvl w:ilvl="8" w:tplc="0C090005" w:tentative="1">
+      <w:start w:val="1"/>
+      <w:numFmt w:val="bullet"/>
+      <w:lvlText w:val=""/>
+      <w:lvlJc w:val="left"/>
+      <w:pPr>
+        <w:ind w:left="6480" w:hanging="360"/>
+      </w:pPr>
+      <w:rPr>
+        <w:rFonts w:ascii="Wingdings" w:hAnsi="Wingdings" w:hint="default"/>
+      </w:rPr>
+    </w:lvl>
+  </w:abstractNum>
+  <w:abstractNum w:abstractNumId="38" w15:restartNumberingAfterBreak="0">
     <w:nsid w:val="7FF22ED4"/>
     <w:multiLevelType w:val="hybridMultilevel"/>
     <w:tmpl w:val="603E9AE0"/>
@@ -8725,70 +9975,70 @@
     </w:lvl>
   </w:abstractNum>
   <w:num w:numId="1">
-    <w:abstractNumId w:val="13"/>
+    <w:abstractNumId w:val="17"/>
   </w:num>
   <w:num w:numId="2">
-    <w:abstractNumId w:val="8"/>
+    <w:abstractNumId w:val="10"/>
   </w:num>
   <w:num w:numId="3">
-    <w:abstractNumId w:val="15"/>
+    <w:abstractNumId w:val="19"/>
   </w:num>
   <w:num w:numId="4">
-    <w:abstractNumId w:val="12"/>
+    <w:abstractNumId w:val="16"/>
   </w:num>
   <w:num w:numId="5">
-    <w:abstractNumId w:val="19"/>
+    <w:abstractNumId w:val="24"/>
   </w:num>
   <w:num w:numId="6">
-    <w:abstractNumId w:val="18"/>
+    <w:abstractNumId w:val="23"/>
   </w:num>
   <w:num w:numId="7">
-    <w:abstractNumId w:val="7"/>
+    <w:abstractNumId w:val="9"/>
   </w:num>
   <w:num w:numId="8">
-    <w:abstractNumId w:val="17"/>
+    <w:abstractNumId w:val="22"/>
   </w:num>
   <w:num w:numId="9">
-    <w:abstractNumId w:val="23"/>
+    <w:abstractNumId w:val="28"/>
   </w:num>
   <w:num w:numId="10">
     <w:abstractNumId w:val="1"/>
   </w:num>
   <w:num w:numId="11">
-    <w:abstractNumId w:val="3"/>
+    <w:abstractNumId w:val="4"/>
   </w:num>
   <w:num w:numId="12">
-    <w:abstractNumId w:val="32"/>
+    <w:abstractNumId w:val="38"/>
   </w:num>
   <w:num w:numId="13">
-    <w:abstractNumId w:val="6"/>
+    <w:abstractNumId w:val="8"/>
   </w:num>
   <w:num w:numId="14">
     <w:abstractNumId w:val="0"/>
   </w:num>
   <w:num w:numId="15">
+    <w:abstractNumId w:val="31"/>
+  </w:num>
+  <w:num w:numId="16">
+    <w:abstractNumId w:val="30"/>
+  </w:num>
+  <w:num w:numId="17">
+    <w:abstractNumId w:val="29"/>
+  </w:num>
+  <w:num w:numId="18">
     <w:abstractNumId w:val="26"/>
   </w:num>
-  <w:num w:numId="16">
-    <w:abstractNumId w:val="25"/>
-  </w:num>
-  <w:num w:numId="17">
-    <w:abstractNumId w:val="24"/>
-  </w:num>
-  <w:num w:numId="18">
-    <w:abstractNumId w:val="21"/>
-  </w:num>
   <w:num w:numId="19">
-    <w:abstractNumId w:val="4"/>
+    <w:abstractNumId w:val="5"/>
   </w:num>
   <w:num w:numId="20">
-    <w:abstractNumId w:val="12"/>
+    <w:abstractNumId w:val="16"/>
     <w:lvlOverride w:ilvl="0">
       <w:startOverride w:val="1"/>
     </w:lvlOverride>
   </w:num>
   <w:num w:numId="21">
-    <w:abstractNumId w:val="18"/>
+    <w:abstractNumId w:val="23"/>
     <w:lvlOverride w:ilvl="0">
       <w:startOverride w:val="1"/>
     </w:lvlOverride>
@@ -8816,46 +10066,64 @@
     </w:lvlOverride>
   </w:num>
   <w:num w:numId="22">
-    <w:abstractNumId w:val="27"/>
+    <w:abstractNumId w:val="32"/>
   </w:num>
   <w:num w:numId="23">
-    <w:abstractNumId w:val="5"/>
+    <w:abstractNumId w:val="7"/>
   </w:num>
   <w:num w:numId="24">
-    <w:abstractNumId w:val="14"/>
+    <w:abstractNumId w:val="18"/>
   </w:num>
   <w:num w:numId="25">
     <w:abstractNumId w:val="2"/>
   </w:num>
   <w:num w:numId="26">
-    <w:abstractNumId w:val="20"/>
+    <w:abstractNumId w:val="25"/>
   </w:num>
   <w:num w:numId="27">
-    <w:abstractNumId w:val="29"/>
+    <w:abstractNumId w:val="34"/>
   </w:num>
   <w:num w:numId="28">
-    <w:abstractNumId w:val="16"/>
+    <w:abstractNumId w:val="21"/>
   </w:num>
   <w:num w:numId="29">
-    <w:abstractNumId w:val="28"/>
+    <w:abstractNumId w:val="33"/>
   </w:num>
   <w:num w:numId="30">
-    <w:abstractNumId w:val="10"/>
+    <w:abstractNumId w:val="12"/>
   </w:num>
   <w:num w:numId="31">
+    <w:abstractNumId w:val="14"/>
+  </w:num>
+  <w:num w:numId="32">
     <w:abstractNumId w:val="11"/>
   </w:num>
-  <w:num w:numId="32">
-    <w:abstractNumId w:val="9"/>
-  </w:num>
   <w:num w:numId="33">
-    <w:abstractNumId w:val="22"/>
+    <w:abstractNumId w:val="27"/>
   </w:num>
   <w:num w:numId="34">
-    <w:abstractNumId w:val="31"/>
+    <w:abstractNumId w:val="36"/>
   </w:num>
   <w:num w:numId="35">
-    <w:abstractNumId w:val="30"/>
+    <w:abstractNumId w:val="35"/>
+  </w:num>
+  <w:num w:numId="36">
+    <w:abstractNumId w:val="37"/>
+  </w:num>
+  <w:num w:numId="37">
+    <w:abstractNumId w:val="15"/>
+  </w:num>
+  <w:num w:numId="38">
+    <w:abstractNumId w:val="13"/>
+  </w:num>
+  <w:num w:numId="39">
+    <w:abstractNumId w:val="3"/>
+  </w:num>
+  <w:num w:numId="40">
+    <w:abstractNumId w:val="6"/>
+  </w:num>
+  <w:num w:numId="41">
+    <w:abstractNumId w:val="20"/>
   </w:num>
 </w:numbering>
 </file>

</xml_diff>